<commit_message>
shebang & if main
</commit_message>
<xml_diff>
--- a/doc/ОПИ6.docx
+++ b/doc/ОПИ6.docx
@@ -1,6 +1,6 @@
 
 <file path=word/document.xml><?xml version="1.0" encoding="utf-8"?>
-<w:document xmlns:wpc="http://schemas.microsoft.com/office/word/2010/wordprocessingCanvas" xmlns:mc="http://schemas.openxmlformats.org/markup-compatibility/2006" xmlns:o="urn:schemas-microsoft-com:office:office" xmlns:r="http://schemas.openxmlformats.org/officeDocument/2006/relationships" xmlns:m="http://schemas.openxmlformats.org/officeDocument/2006/math" xmlns:v="urn:schemas-microsoft-com:vml" xmlns:wp14="http://schemas.microsoft.com/office/word/2010/wordprocessingDrawing" xmlns:wp="http://schemas.openxmlformats.org/drawingml/2006/wordprocessingDrawing" xmlns:w10="urn:schemas-microsoft-com:office:word" xmlns:w="http://schemas.openxmlformats.org/wordprocessingml/2006/main" xmlns:w14="http://schemas.microsoft.com/office/word/2010/wordml" xmlns:wpg="http://schemas.microsoft.com/office/word/2010/wordprocessingGroup" xmlns:wpi="http://schemas.microsoft.com/office/word/2010/wordprocessingInk" xmlns:wne="http://schemas.microsoft.com/office/word/2006/wordml" xmlns:wps="http://schemas.microsoft.com/office/word/2010/wordprocessingShape" mc:Ignorable="w14 wp14">
+<w:document xmlns:wpc="http://schemas.microsoft.com/office/word/2010/wordprocessingCanvas" xmlns:mc="http://schemas.openxmlformats.org/markup-compatibility/2006" xmlns:o="urn:schemas-microsoft-com:office:office" xmlns:r="http://schemas.openxmlformats.org/officeDocument/2006/relationships" xmlns:m="http://schemas.openxmlformats.org/officeDocument/2006/math" xmlns:v="urn:schemas-microsoft-com:vml" xmlns:wp14="http://schemas.microsoft.com/office/word/2010/wordprocessingDrawing" xmlns:wp="http://schemas.openxmlformats.org/drawingml/2006/wordprocessingDrawing" xmlns:w10="urn:schemas-microsoft-com:office:word" xmlns:w="http://schemas.openxmlformats.org/wordprocessingml/2006/main" xmlns:w14="http://schemas.microsoft.com/office/word/2010/wordml" xmlns:w15="http://schemas.microsoft.com/office/word/2012/wordml" xmlns:wpg="http://schemas.microsoft.com/office/word/2010/wordprocessingGroup" xmlns:wpi="http://schemas.microsoft.com/office/word/2010/wordprocessingInk" xmlns:wne="http://schemas.microsoft.com/office/word/2006/wordml" xmlns:wps="http://schemas.microsoft.com/office/word/2010/wordprocessingShape" mc:Ignorable="w14 w15 wp14">
   <w:body>
     <w:p>
       <w:pPr>
@@ -11,21 +11,12 @@
           <w:sz w:val="28"/>
         </w:rPr>
       </w:pPr>
-      <w:proofErr w:type="gramStart"/>
-      <w:r>
-        <w:rPr>
-          <w:b/>
-          <w:sz w:val="28"/>
-        </w:rPr>
-        <w:t>МИНИ</w:t>
-      </w:r>
-      <w:proofErr w:type="gramEnd"/>
-      <w:r>
-        <w:rPr>
-          <w:b/>
-          <w:sz w:val="28"/>
-        </w:rPr>
-        <w:t>CTEPCTBO</w:t>
+      <w:r>
+        <w:rPr>
+          <w:b/>
+          <w:sz w:val="28"/>
+        </w:rPr>
+        <w:t>МИНИCTEPCTBO</w:t>
       </w:r>
       <w:r>
         <w:rPr>
@@ -322,7 +313,6 @@
         <w:rPr>
           <w:b/>
           <w:sz w:val="28"/>
-          <w:lang w:val="en-US"/>
         </w:rPr>
       </w:pPr>
       <w:r>
@@ -396,7 +386,6 @@
         <w:rPr>
           <w:b/>
           <w:sz w:val="28"/>
-          <w:lang w:val="en-US"/>
         </w:rPr>
         <w:t>6</w:t>
       </w:r>
@@ -1185,7 +1174,7 @@
                     <pic:cNvPicPr/>
                   </pic:nvPicPr>
                   <pic:blipFill>
-                    <a:blip r:embed="rId6"/>
+                    <a:blip r:embed="rId5"/>
                     <a:stretch>
                       <a:fillRect/>
                     </a:stretch>
@@ -1301,7 +1290,7 @@
                     <pic:cNvPicPr/>
                   </pic:nvPicPr>
                   <pic:blipFill>
-                    <a:blip r:embed="rId7" cstate="print"/>
+                    <a:blip r:embed="rId6" cstate="print"/>
                     <a:stretch>
                       <a:fillRect/>
                     </a:stretch>
@@ -1379,7 +1368,7 @@
                     <pic:cNvPicPr/>
                   </pic:nvPicPr>
                   <pic:blipFill>
-                    <a:blip r:embed="rId8"/>
+                    <a:blip r:embed="rId7"/>
                     <a:stretch>
                       <a:fillRect/>
                     </a:stretch>
@@ -1485,7 +1474,7 @@
                     <pic:cNvPicPr/>
                   </pic:nvPicPr>
                   <pic:blipFill>
-                    <a:blip r:embed="rId9" cstate="print"/>
+                    <a:blip r:embed="rId8" cstate="print"/>
                     <a:stretch>
                       <a:fillRect/>
                     </a:stretch>
@@ -1562,7 +1551,7 @@
                     <pic:cNvPicPr/>
                   </pic:nvPicPr>
                   <pic:blipFill>
-                    <a:blip r:embed="rId10" cstate="print"/>
+                    <a:blip r:embed="rId9" cstate="print"/>
                     <a:stretch>
                       <a:fillRect/>
                     </a:stretch>
@@ -1598,14 +1587,7 @@
           <w:sz w:val="28"/>
           <w:szCs w:val="28"/>
         </w:rPr>
-        <w:t xml:space="preserve">Рисунок 5 - </w:t>
-      </w:r>
-      <w:r>
-        <w:rPr>
-          <w:sz w:val="28"/>
-          <w:szCs w:val="28"/>
-        </w:rPr>
-        <w:t>вывод</w:t>
+        <w:t>Рисунок 5 - вывод</w:t>
       </w:r>
       <w:r>
         <w:rPr>
@@ -1721,7 +1703,7 @@
                     <pic:cNvPicPr/>
                   </pic:nvPicPr>
                   <pic:blipFill>
-                    <a:blip r:embed="rId11" cstate="print"/>
+                    <a:blip r:embed="rId10" cstate="print"/>
                     <a:stretch>
                       <a:fillRect/>
                     </a:stretch>
@@ -1909,7 +1891,7 @@
                     <pic:cNvPicPr/>
                   </pic:nvPicPr>
                   <pic:blipFill>
-                    <a:blip r:embed="rId12" cstate="print"/>
+                    <a:blip r:embed="rId11" cstate="print"/>
                     <a:stretch>
                       <a:fillRect/>
                     </a:stretch>
@@ -1959,7 +1941,7 @@
                     <pic:cNvPicPr/>
                   </pic:nvPicPr>
                   <pic:blipFill>
-                    <a:blip r:embed="rId13" cstate="print"/>
+                    <a:blip r:embed="rId12" cstate="print"/>
                     <a:stretch>
                       <a:fillRect/>
                     </a:stretch>
@@ -2035,7 +2017,7 @@
                     <pic:cNvPicPr/>
                   </pic:nvPicPr>
                   <pic:blipFill>
-                    <a:blip r:embed="rId14" cstate="print"/>
+                    <a:blip r:embed="rId13" cstate="print"/>
                     <a:stretch>
                       <a:fillRect/>
                     </a:stretch>
@@ -2111,7 +2093,7 @@
                     <pic:cNvPicPr/>
                   </pic:nvPicPr>
                   <pic:blipFill>
-                    <a:blip r:embed="rId15" cstate="print"/>
+                    <a:blip r:embed="rId14" cstate="print"/>
                     <a:stretch>
                       <a:fillRect/>
                     </a:stretch>
@@ -2230,10 +2212,88 @@
           <w:lang w:eastAsia="ru-RU"/>
         </w:rPr>
         <w:drawing>
-          <wp:inline distT="0" distB="0" distL="0" distR="0" wp14:anchorId="2C2998BE" wp14:editId="63E42179">
-            <wp:extent cx="2828925" cy="1162050"/>
+          <wp:inline distT="0" distB="0" distL="0" distR="0" wp14:anchorId="029F25C6" wp14:editId="594287C2">
+            <wp:extent cx="3476625" cy="2381250"/>
             <wp:effectExtent l="0" t="0" r="9525" b="0"/>
-            <wp:docPr id="4" name="Рисунок 4"/>
+            <wp:docPr id="6" name="Рисунок 6"/>
+            <wp:cNvGraphicFramePr>
+              <a:graphicFrameLocks xmlns:a="http://schemas.openxmlformats.org/drawingml/2006/main" noChangeAspect="1"/>
+            </wp:cNvGraphicFramePr>
+            <a:graphic xmlns:a="http://schemas.openxmlformats.org/drawingml/2006/main">
+              <a:graphicData uri="http://schemas.openxmlformats.org/drawingml/2006/picture">
+                <pic:pic xmlns:pic="http://schemas.openxmlformats.org/drawingml/2006/picture">
+                  <pic:nvPicPr>
+                    <pic:cNvPr id="1" name=""/>
+                    <pic:cNvPicPr/>
+                  </pic:nvPicPr>
+                  <pic:blipFill>
+                    <a:blip r:embed="rId15"/>
+                    <a:stretch>
+                      <a:fillRect/>
+                    </a:stretch>
+                  </pic:blipFill>
+                  <pic:spPr>
+                    <a:xfrm>
+                      <a:off x="0" y="0"/>
+                      <a:ext cx="3476625" cy="2381250"/>
+                    </a:xfrm>
+                    <a:prstGeom prst="rect">
+                      <a:avLst/>
+                    </a:prstGeom>
+                  </pic:spPr>
+                </pic:pic>
+              </a:graphicData>
+            </a:graphic>
+          </wp:inline>
+        </w:drawing>
+      </w:r>
+    </w:p>
+    <w:p>
+      <w:pPr>
+        <w:pStyle w:val="a7"/>
+        <w:jc w:val="center"/>
+        <w:rPr>
+          <w:sz w:val="28"/>
+          <w:szCs w:val="28"/>
+        </w:rPr>
+      </w:pPr>
+      <w:r>
+        <w:rPr>
+          <w:sz w:val="28"/>
+          <w:szCs w:val="28"/>
+        </w:rPr>
+        <w:t>Рисунок 11 – код программы</w:t>
+      </w:r>
+    </w:p>
+    <w:p>
+      <w:pPr>
+        <w:pStyle w:val="a7"/>
+        <w:jc w:val="center"/>
+        <w:rPr>
+          <w:sz w:val="28"/>
+          <w:szCs w:val="28"/>
+        </w:rPr>
+      </w:pPr>
+    </w:p>
+    <w:p>
+      <w:pPr>
+        <w:pStyle w:val="a7"/>
+        <w:jc w:val="center"/>
+        <w:rPr>
+          <w:sz w:val="28"/>
+          <w:szCs w:val="28"/>
+        </w:rPr>
+      </w:pPr>
+      <w:r>
+        <w:rPr>
+          <w:noProof/>
+          <w:lang w:eastAsia="ru-RU"/>
+        </w:rPr>
+        <w:drawing>
+          <wp:inline distT="0" distB="0" distL="0" distR="0" wp14:anchorId="2F75B5D7" wp14:editId="5C53EB6D">
+            <wp:extent cx="2143125" cy="638175"/>
+            <wp:effectExtent l="0" t="0" r="9525" b="9525"/>
+            <wp:docPr id="5" name="Рисунок 5"/>
             <wp:cNvGraphicFramePr>
               <a:graphicFrameLocks xmlns:a="http://schemas.openxmlformats.org/drawingml/2006/main" noChangeAspect="1"/>
             </wp:cNvGraphicFramePr>
@@ -2253,7 +2313,7 @@
                   <pic:spPr>
                     <a:xfrm>
                       <a:off x="0" y="0"/>
-                      <a:ext cx="2828925" cy="1162050"/>
+                      <a:ext cx="2143125" cy="638175"/>
                     </a:xfrm>
                     <a:prstGeom prst="rect">
                       <a:avLst/>
@@ -2280,22 +2340,114 @@
           <w:sz w:val="28"/>
           <w:szCs w:val="28"/>
         </w:rPr>
-        <w:t>Рисунок 11 – код программы</w:t>
-      </w:r>
-    </w:p>
-    <w:p>
-      <w:pPr>
-        <w:pStyle w:val="a7"/>
-        <w:jc w:val="center"/>
-        <w:rPr>
-          <w:sz w:val="28"/>
-          <w:szCs w:val="28"/>
-        </w:rPr>
-      </w:pPr>
-    </w:p>
-    <w:p>
-      <w:pPr>
-        <w:pStyle w:val="a7"/>
+        <w:t>Рисунок 12 – результат</w:t>
+      </w:r>
+    </w:p>
+    <w:p>
+      <w:pPr>
+        <w:pStyle w:val="a7"/>
+        <w:jc w:val="center"/>
+        <w:rPr>
+          <w:sz w:val="28"/>
+          <w:szCs w:val="28"/>
+        </w:rPr>
+      </w:pPr>
+    </w:p>
+    <w:p>
+      <w:pPr>
+        <w:pStyle w:val="a7"/>
+        <w:numPr>
+          <w:ilvl w:val="0"/>
+          <w:numId w:val="1"/>
+        </w:numPr>
+        <w:rPr>
+          <w:sz w:val="28"/>
+          <w:szCs w:val="28"/>
+        </w:rPr>
+      </w:pPr>
+      <w:r>
+        <w:rPr>
+          <w:sz w:val="28"/>
+          <w:szCs w:val="28"/>
+        </w:rPr>
+        <w:t>Индивидуальное задание 2</w:t>
+      </w:r>
+    </w:p>
+    <w:p>
+      <w:pPr>
+        <w:pStyle w:val="a7"/>
+        <w:rPr>
+          <w:sz w:val="28"/>
+          <w:szCs w:val="28"/>
+        </w:rPr>
+      </w:pPr>
+      <w:r>
+        <w:rPr>
+          <w:sz w:val="28"/>
+          <w:szCs w:val="28"/>
+        </w:rPr>
+        <w:t>Даны два слова. Определить, сколько начальных</w:t>
+      </w:r>
+      <w:r>
+        <w:rPr>
+          <w:sz w:val="28"/>
+          <w:szCs w:val="28"/>
+        </w:rPr>
+        <w:t xml:space="preserve"> букв первого слова совпадает с </w:t>
+      </w:r>
+      <w:r>
+        <w:rPr>
+          <w:sz w:val="28"/>
+          <w:szCs w:val="28"/>
+        </w:rPr>
+        <w:t>начальными буквами второго слова. Рассмотреть два случая:</w:t>
+      </w:r>
+    </w:p>
+    <w:p>
+      <w:pPr>
+        <w:pStyle w:val="a7"/>
+        <w:rPr>
+          <w:sz w:val="28"/>
+          <w:szCs w:val="28"/>
+        </w:rPr>
+      </w:pPr>
+      <w:r>
+        <w:rPr>
+          <w:sz w:val="28"/>
+          <w:szCs w:val="28"/>
+        </w:rPr>
+        <w:t>известно, что слова разные;</w:t>
+      </w:r>
+    </w:p>
+    <w:p>
+      <w:pPr>
+        <w:pStyle w:val="a7"/>
+        <w:rPr>
+          <w:sz w:val="28"/>
+          <w:szCs w:val="28"/>
+        </w:rPr>
+      </w:pPr>
+      <w:r>
+        <w:rPr>
+          <w:sz w:val="28"/>
+          <w:szCs w:val="28"/>
+        </w:rPr>
+        <w:t>слова могут быть одинаковыми.</w:t>
+      </w:r>
+    </w:p>
+    <w:p>
+      <w:pPr>
+        <w:pStyle w:val="a7"/>
+        <w:rPr>
+          <w:sz w:val="28"/>
+          <w:szCs w:val="28"/>
+        </w:rPr>
+      </w:pPr>
+    </w:p>
+    <w:p>
+      <w:pPr>
+        <w:pStyle w:val="a7"/>
+        <w:ind w:left="0"/>
         <w:jc w:val="center"/>
         <w:rPr>
           <w:sz w:val="28"/>
@@ -2307,11 +2459,12 @@
           <w:noProof/>
           <w:lang w:eastAsia="ru-RU"/>
         </w:rPr>
+        <w:lastRenderedPageBreak/>
         <w:drawing>
-          <wp:inline distT="0" distB="0" distL="0" distR="0" wp14:anchorId="2F75B5D7" wp14:editId="5C53EB6D">
-            <wp:extent cx="2143125" cy="638175"/>
-            <wp:effectExtent l="0" t="0" r="9525" b="9525"/>
-            <wp:docPr id="5" name="Рисунок 5"/>
+          <wp:inline distT="0" distB="0" distL="0" distR="0" wp14:anchorId="05DF4C1D" wp14:editId="130FBF4B">
+            <wp:extent cx="5940425" cy="3799205"/>
+            <wp:effectExtent l="0" t="0" r="3175" b="0"/>
+            <wp:docPr id="12" name="Рисунок 12"/>
             <wp:cNvGraphicFramePr>
               <a:graphicFrameLocks xmlns:a="http://schemas.openxmlformats.org/drawingml/2006/main" noChangeAspect="1"/>
             </wp:cNvGraphicFramePr>
@@ -2319,7 +2472,7 @@
               <a:graphicData uri="http://schemas.openxmlformats.org/drawingml/2006/picture">
                 <pic:pic xmlns:pic="http://schemas.openxmlformats.org/drawingml/2006/picture">
                   <pic:nvPicPr>
-                    <pic:cNvPr id="0" name=""/>
+                    <pic:cNvPr id="1" name=""/>
                     <pic:cNvPicPr/>
                   </pic:nvPicPr>
                   <pic:blipFill>
@@ -2331,7 +2484,7 @@
                   <pic:spPr>
                     <a:xfrm>
                       <a:off x="0" y="0"/>
-                      <a:ext cx="2143125" cy="638175"/>
+                      <a:ext cx="5940425" cy="3799205"/>
                     </a:xfrm>
                     <a:prstGeom prst="rect">
                       <a:avLst/>
@@ -2358,113 +2511,23 @@
           <w:sz w:val="28"/>
           <w:szCs w:val="28"/>
         </w:rPr>
-        <w:t>Рисунок 12 – результат</w:t>
-      </w:r>
-    </w:p>
-    <w:p>
-      <w:pPr>
-        <w:pStyle w:val="a7"/>
-        <w:jc w:val="center"/>
-        <w:rPr>
-          <w:sz w:val="28"/>
-          <w:szCs w:val="28"/>
-        </w:rPr>
-      </w:pPr>
-    </w:p>
-    <w:p>
-      <w:pPr>
-        <w:pStyle w:val="a7"/>
-        <w:numPr>
-          <w:ilvl w:val="0"/>
-          <w:numId w:val="1"/>
-        </w:numPr>
-        <w:rPr>
-          <w:sz w:val="28"/>
-          <w:szCs w:val="28"/>
-        </w:rPr>
-      </w:pPr>
-      <w:r>
-        <w:rPr>
-          <w:sz w:val="28"/>
-          <w:szCs w:val="28"/>
-        </w:rPr>
-        <w:t>Индивидуальное задание 2</w:t>
-      </w:r>
-    </w:p>
-    <w:p>
-      <w:pPr>
-        <w:pStyle w:val="a7"/>
-        <w:rPr>
-          <w:sz w:val="28"/>
-          <w:szCs w:val="28"/>
-        </w:rPr>
-      </w:pPr>
-      <w:r>
-        <w:rPr>
-          <w:sz w:val="28"/>
-          <w:szCs w:val="28"/>
-        </w:rPr>
-        <w:t>Даны два слова. Определить, сколько начальных</w:t>
-      </w:r>
-      <w:r>
-        <w:rPr>
-          <w:sz w:val="28"/>
-          <w:szCs w:val="28"/>
-        </w:rPr>
-        <w:t xml:space="preserve"> букв первого слова совпадает с </w:t>
-      </w:r>
-      <w:r>
-        <w:rPr>
-          <w:sz w:val="28"/>
-          <w:szCs w:val="28"/>
-        </w:rPr>
-        <w:t>начальными буквами второго слова. Рассмотреть два случая:</w:t>
-      </w:r>
-    </w:p>
-    <w:p>
-      <w:pPr>
-        <w:pStyle w:val="a7"/>
-        <w:rPr>
-          <w:sz w:val="28"/>
-          <w:szCs w:val="28"/>
-        </w:rPr>
-      </w:pPr>
-      <w:r>
-        <w:rPr>
-          <w:sz w:val="28"/>
-          <w:szCs w:val="28"/>
-        </w:rPr>
-        <w:t>известно, что слова разные;</w:t>
-      </w:r>
-    </w:p>
-    <w:p>
-      <w:pPr>
-        <w:pStyle w:val="a7"/>
-        <w:rPr>
-          <w:sz w:val="28"/>
-          <w:szCs w:val="28"/>
-        </w:rPr>
-      </w:pPr>
-      <w:r>
-        <w:rPr>
-          <w:sz w:val="28"/>
-          <w:szCs w:val="28"/>
-        </w:rPr>
-        <w:t>слова могут быть одинаковыми.</w:t>
-      </w:r>
-    </w:p>
-    <w:p>
-      <w:pPr>
-        <w:pStyle w:val="a7"/>
-        <w:rPr>
-          <w:sz w:val="28"/>
-          <w:szCs w:val="28"/>
-        </w:rPr>
-      </w:pPr>
-    </w:p>
-    <w:p>
-      <w:pPr>
-        <w:pStyle w:val="a7"/>
+        <w:t>Рисунок 13 – код программы</w:t>
+      </w:r>
+    </w:p>
+    <w:p>
+      <w:pPr>
+        <w:pStyle w:val="a7"/>
+        <w:jc w:val="center"/>
+        <w:rPr>
+          <w:sz w:val="28"/>
+          <w:szCs w:val="28"/>
+        </w:rPr>
+      </w:pPr>
+    </w:p>
+    <w:p>
+      <w:pPr>
+        <w:pStyle w:val="a7"/>
+        <w:ind w:left="0"/>
         <w:jc w:val="center"/>
         <w:rPr>
           <w:sz w:val="28"/>
@@ -2477,10 +2540,10 @@
           <w:lang w:eastAsia="ru-RU"/>
         </w:rPr>
         <w:drawing>
-          <wp:inline distT="0" distB="0" distL="0" distR="0" wp14:anchorId="06CA14D5" wp14:editId="0B10FF90">
-            <wp:extent cx="5838825" cy="2762250"/>
-            <wp:effectExtent l="0" t="0" r="9525" b="0"/>
-            <wp:docPr id="8" name="Рисунок 8"/>
+          <wp:inline distT="0" distB="0" distL="0" distR="0" wp14:anchorId="08336D72" wp14:editId="37FA6BDB">
+            <wp:extent cx="4610100" cy="552450"/>
+            <wp:effectExtent l="0" t="0" r="0" b="0"/>
+            <wp:docPr id="10" name="Рисунок 10"/>
             <wp:cNvGraphicFramePr>
               <a:graphicFrameLocks xmlns:a="http://schemas.openxmlformats.org/drawingml/2006/main" noChangeAspect="1"/>
             </wp:cNvGraphicFramePr>
@@ -2500,7 +2563,7 @@
                   <pic:spPr>
                     <a:xfrm>
                       <a:off x="0" y="0"/>
-                      <a:ext cx="5838825" cy="2762250"/>
+                      <a:ext cx="4610100" cy="552450"/>
                     </a:xfrm>
                     <a:prstGeom prst="rect">
                       <a:avLst/>
@@ -2527,22 +2590,85 @@
           <w:sz w:val="28"/>
           <w:szCs w:val="28"/>
         </w:rPr>
-        <w:t>Рисунок 13 – код программы</w:t>
-      </w:r>
-    </w:p>
-    <w:p>
-      <w:pPr>
-        <w:pStyle w:val="a7"/>
-        <w:jc w:val="center"/>
-        <w:rPr>
-          <w:sz w:val="28"/>
-          <w:szCs w:val="28"/>
-        </w:rPr>
-      </w:pPr>
-    </w:p>
-    <w:p>
-      <w:pPr>
-        <w:pStyle w:val="a7"/>
+        <w:t>Рисунок 14 – результат</w:t>
+      </w:r>
+    </w:p>
+    <w:p>
+      <w:pPr>
+        <w:pStyle w:val="a7"/>
+        <w:jc w:val="center"/>
+        <w:rPr>
+          <w:sz w:val="28"/>
+          <w:szCs w:val="28"/>
+        </w:rPr>
+      </w:pPr>
+    </w:p>
+    <w:p>
+      <w:pPr>
+        <w:pStyle w:val="a7"/>
+        <w:numPr>
+          <w:ilvl w:val="0"/>
+          <w:numId w:val="1"/>
+        </w:numPr>
+        <w:rPr>
+          <w:sz w:val="28"/>
+          <w:szCs w:val="28"/>
+        </w:rPr>
+      </w:pPr>
+      <w:r>
+        <w:rPr>
+          <w:sz w:val="28"/>
+          <w:szCs w:val="28"/>
+        </w:rPr>
+        <w:t>Индивидуальное задание 3</w:t>
+      </w:r>
+    </w:p>
+    <w:p>
+      <w:pPr>
+        <w:ind w:left="360"/>
+        <w:rPr>
+          <w:sz w:val="28"/>
+          <w:szCs w:val="28"/>
+        </w:rPr>
+      </w:pPr>
+      <w:r>
+        <w:rPr>
+          <w:sz w:val="28"/>
+          <w:szCs w:val="28"/>
+        </w:rPr>
+        <w:t xml:space="preserve"> Дано предложение. Удалить из него все буквы с (как в </w:t>
+      </w:r>
+      <w:proofErr w:type="gramStart"/>
+      <w:r>
+        <w:rPr>
+          <w:sz w:val="28"/>
+          <w:szCs w:val="28"/>
+        </w:rPr>
+        <w:t>кириллице</w:t>
+      </w:r>
+      <w:proofErr w:type="gramEnd"/>
+      <w:r>
+        <w:rPr>
+          <w:sz w:val="28"/>
+          <w:szCs w:val="28"/>
+        </w:rPr>
+        <w:t xml:space="preserve"> так и на латинице).</w:t>
+      </w:r>
+    </w:p>
+    <w:p>
+      <w:pPr>
+        <w:pStyle w:val="a7"/>
+        <w:jc w:val="center"/>
+        <w:rPr>
+          <w:sz w:val="28"/>
+          <w:szCs w:val="28"/>
+        </w:rPr>
+      </w:pPr>
+    </w:p>
+    <w:p>
+      <w:pPr>
+        <w:pStyle w:val="a7"/>
+        <w:ind w:left="0"/>
         <w:jc w:val="center"/>
         <w:rPr>
           <w:sz w:val="28"/>
@@ -2555,10 +2681,10 @@
           <w:lang w:eastAsia="ru-RU"/>
         </w:rPr>
         <w:drawing>
-          <wp:inline distT="0" distB="0" distL="0" distR="0" wp14:anchorId="08336D72" wp14:editId="37FA6BDB">
-            <wp:extent cx="4610100" cy="552450"/>
-            <wp:effectExtent l="0" t="0" r="0" b="0"/>
-            <wp:docPr id="10" name="Рисунок 10"/>
+          <wp:inline distT="0" distB="0" distL="0" distR="0" wp14:anchorId="6E1E02D6" wp14:editId="0B09A43E">
+            <wp:extent cx="5940425" cy="2687955"/>
+            <wp:effectExtent l="0" t="0" r="3175" b="0"/>
+            <wp:docPr id="22" name="Рисунок 22"/>
             <wp:cNvGraphicFramePr>
               <a:graphicFrameLocks xmlns:a="http://schemas.openxmlformats.org/drawingml/2006/main" noChangeAspect="1"/>
             </wp:cNvGraphicFramePr>
@@ -2566,7 +2692,7 @@
               <a:graphicData uri="http://schemas.openxmlformats.org/drawingml/2006/picture">
                 <pic:pic xmlns:pic="http://schemas.openxmlformats.org/drawingml/2006/picture">
                   <pic:nvPicPr>
-                    <pic:cNvPr id="0" name=""/>
+                    <pic:cNvPr id="1" name=""/>
                     <pic:cNvPicPr/>
                   </pic:nvPicPr>
                   <pic:blipFill>
@@ -2578,7 +2704,7 @@
                   <pic:spPr>
                     <a:xfrm>
                       <a:off x="0" y="0"/>
-                      <a:ext cx="4610100" cy="552450"/>
+                      <a:ext cx="5940425" cy="2687955"/>
                     </a:xfrm>
                     <a:prstGeom prst="rect">
                       <a:avLst/>
@@ -2605,85 +2731,23 @@
           <w:sz w:val="28"/>
           <w:szCs w:val="28"/>
         </w:rPr>
-        <w:t>Рисунок 14 – результат</w:t>
-      </w:r>
-    </w:p>
-    <w:p>
-      <w:pPr>
-        <w:pStyle w:val="a7"/>
-        <w:jc w:val="center"/>
-        <w:rPr>
-          <w:sz w:val="28"/>
-          <w:szCs w:val="28"/>
-        </w:rPr>
-      </w:pPr>
-    </w:p>
-    <w:p>
-      <w:pPr>
-        <w:pStyle w:val="a7"/>
-        <w:numPr>
-          <w:ilvl w:val="0"/>
-          <w:numId w:val="1"/>
-        </w:numPr>
-        <w:rPr>
-          <w:sz w:val="28"/>
-          <w:szCs w:val="28"/>
-        </w:rPr>
-      </w:pPr>
-      <w:r>
-        <w:rPr>
-          <w:sz w:val="28"/>
-          <w:szCs w:val="28"/>
-        </w:rPr>
-        <w:t>Индивидуальное задание 3</w:t>
-      </w:r>
-    </w:p>
-    <w:p>
-      <w:pPr>
-        <w:ind w:left="360"/>
-        <w:rPr>
-          <w:sz w:val="28"/>
-          <w:szCs w:val="28"/>
-        </w:rPr>
-      </w:pPr>
-      <w:r>
-        <w:rPr>
-          <w:sz w:val="28"/>
-          <w:szCs w:val="28"/>
-        </w:rPr>
-        <w:lastRenderedPageBreak/>
-        <w:t xml:space="preserve"> Дано предложение. Удалить из него все буквы с (как в </w:t>
-      </w:r>
-      <w:proofErr w:type="gramStart"/>
-      <w:r>
-        <w:rPr>
-          <w:sz w:val="28"/>
-          <w:szCs w:val="28"/>
-        </w:rPr>
-        <w:t>кириллице</w:t>
-      </w:r>
-      <w:proofErr w:type="gramEnd"/>
-      <w:r>
-        <w:rPr>
-          <w:sz w:val="28"/>
-          <w:szCs w:val="28"/>
-        </w:rPr>
-        <w:t xml:space="preserve"> так и на латинице).</w:t>
-      </w:r>
-    </w:p>
-    <w:p>
-      <w:pPr>
-        <w:pStyle w:val="a7"/>
-        <w:jc w:val="center"/>
-        <w:rPr>
-          <w:sz w:val="28"/>
-          <w:szCs w:val="28"/>
-        </w:rPr>
-      </w:pPr>
-    </w:p>
-    <w:p>
-      <w:pPr>
-        <w:pStyle w:val="a7"/>
+        <w:t>Рисунок 15 – код программы</w:t>
+      </w:r>
+    </w:p>
+    <w:p>
+      <w:pPr>
+        <w:pStyle w:val="a7"/>
+        <w:jc w:val="center"/>
+        <w:rPr>
+          <w:sz w:val="28"/>
+          <w:szCs w:val="28"/>
+        </w:rPr>
+      </w:pPr>
+    </w:p>
+    <w:p>
+      <w:pPr>
+        <w:pStyle w:val="a7"/>
+        <w:ind w:left="0"/>
         <w:jc w:val="center"/>
         <w:rPr>
           <w:sz w:val="28"/>
@@ -2695,11 +2759,12 @@
           <w:noProof/>
           <w:lang w:eastAsia="ru-RU"/>
         </w:rPr>
+        <w:lastRenderedPageBreak/>
         <w:drawing>
-          <wp:inline distT="0" distB="0" distL="0" distR="0" wp14:anchorId="57DA50C7" wp14:editId="283F82C1">
-            <wp:extent cx="5267325" cy="1333500"/>
-            <wp:effectExtent l="0" t="0" r="9525" b="0"/>
-            <wp:docPr id="14" name="Рисунок 14"/>
+          <wp:inline distT="0" distB="0" distL="0" distR="0" wp14:anchorId="556334E7" wp14:editId="1D7EFA73">
+            <wp:extent cx="4210050" cy="447675"/>
+            <wp:effectExtent l="0" t="0" r="0" b="9525"/>
+            <wp:docPr id="16" name="Рисунок 16"/>
             <wp:cNvGraphicFramePr>
               <a:graphicFrameLocks xmlns:a="http://schemas.openxmlformats.org/drawingml/2006/main" noChangeAspect="1"/>
             </wp:cNvGraphicFramePr>
@@ -2719,7 +2784,7 @@
                   <pic:spPr>
                     <a:xfrm>
                       <a:off x="0" y="0"/>
-                      <a:ext cx="5267325" cy="1333500"/>
+                      <a:ext cx="4210050" cy="447675"/>
                     </a:xfrm>
                     <a:prstGeom prst="rect">
                       <a:avLst/>
@@ -2746,22 +2811,183 @@
           <w:sz w:val="28"/>
           <w:szCs w:val="28"/>
         </w:rPr>
-        <w:t>Рисунок 15 – код программы</w:t>
-      </w:r>
-    </w:p>
-    <w:p>
-      <w:pPr>
-        <w:pStyle w:val="a7"/>
-        <w:jc w:val="center"/>
-        <w:rPr>
-          <w:sz w:val="28"/>
-          <w:szCs w:val="28"/>
-        </w:rPr>
-      </w:pPr>
-    </w:p>
-    <w:p>
-      <w:pPr>
-        <w:pStyle w:val="a7"/>
+        <w:t>Рисунок 16 – результат программы</w:t>
+      </w:r>
+    </w:p>
+    <w:p>
+      <w:pPr>
+        <w:pStyle w:val="a7"/>
+        <w:jc w:val="center"/>
+        <w:rPr>
+          <w:sz w:val="28"/>
+          <w:szCs w:val="28"/>
+        </w:rPr>
+      </w:pPr>
+    </w:p>
+    <w:p>
+      <w:pPr>
+        <w:pStyle w:val="a7"/>
+        <w:numPr>
+          <w:ilvl w:val="0"/>
+          <w:numId w:val="1"/>
+        </w:numPr>
+        <w:rPr>
+          <w:sz w:val="28"/>
+          <w:szCs w:val="28"/>
+        </w:rPr>
+      </w:pPr>
+      <w:r>
+        <w:rPr>
+          <w:sz w:val="28"/>
+          <w:szCs w:val="28"/>
+        </w:rPr>
+        <w:t>Задание повышенной сложности</w:t>
+      </w:r>
+    </w:p>
+    <w:p>
+      <w:pPr>
+        <w:pStyle w:val="a7"/>
+        <w:rPr>
+          <w:sz w:val="28"/>
+          <w:szCs w:val="28"/>
+        </w:rPr>
+      </w:pPr>
+      <w:r>
+        <w:rPr>
+          <w:sz w:val="28"/>
+          <w:szCs w:val="28"/>
+        </w:rPr>
+        <w:t>Даны два слова. Для каждой буквы первого слова (в том</w:t>
+      </w:r>
+      <w:r>
+        <w:rPr>
+          <w:sz w:val="28"/>
+          <w:szCs w:val="28"/>
+        </w:rPr>
+        <w:t xml:space="preserve"> числе для повторяющихся в этом </w:t>
+      </w:r>
+      <w:r>
+        <w:rPr>
+          <w:sz w:val="28"/>
+          <w:szCs w:val="28"/>
+        </w:rPr>
+        <w:t>слове букв) определить, входит ли она во второе слово. Например, если заданные слова</w:t>
+      </w:r>
+      <w:r>
+        <w:rPr>
+          <w:sz w:val="28"/>
+          <w:szCs w:val="28"/>
+        </w:rPr>
+        <w:t xml:space="preserve"> информация и </w:t>
+      </w:r>
+      <w:r>
+        <w:rPr>
+          <w:sz w:val="28"/>
+          <w:szCs w:val="28"/>
+        </w:rPr>
+        <w:t xml:space="preserve">процессор, то для букв первого из них ответом должно быть: нет </w:t>
+      </w:r>
+      <w:proofErr w:type="spellStart"/>
+      <w:r>
+        <w:rPr>
+          <w:sz w:val="28"/>
+          <w:szCs w:val="28"/>
+        </w:rPr>
+        <w:t>нет</w:t>
+      </w:r>
+      <w:proofErr w:type="spellEnd"/>
+      <w:r>
+        <w:rPr>
+          <w:sz w:val="28"/>
+          <w:szCs w:val="28"/>
+        </w:rPr>
+        <w:t xml:space="preserve"> </w:t>
+      </w:r>
+      <w:proofErr w:type="spellStart"/>
+      <w:r>
+        <w:rPr>
+          <w:sz w:val="28"/>
+          <w:szCs w:val="28"/>
+        </w:rPr>
+        <w:t>нет</w:t>
+      </w:r>
+      <w:proofErr w:type="spellEnd"/>
+      <w:r>
+        <w:rPr>
+          <w:sz w:val="28"/>
+          <w:szCs w:val="28"/>
+        </w:rPr>
+        <w:t xml:space="preserve"> да</w:t>
+      </w:r>
+      <w:r>
+        <w:rPr>
+          <w:sz w:val="28"/>
+          <w:szCs w:val="28"/>
+        </w:rPr>
+        <w:t xml:space="preserve"> </w:t>
+      </w:r>
+      <w:proofErr w:type="spellStart"/>
+      <w:r>
+        <w:rPr>
+          <w:sz w:val="28"/>
+          <w:szCs w:val="28"/>
+        </w:rPr>
+        <w:t>да</w:t>
+      </w:r>
+      <w:proofErr w:type="spellEnd"/>
+      <w:r>
+        <w:rPr>
+          <w:sz w:val="28"/>
+          <w:szCs w:val="28"/>
+        </w:rPr>
+        <w:t xml:space="preserve"> нет </w:t>
+      </w:r>
+      <w:proofErr w:type="spellStart"/>
+      <w:r>
+        <w:rPr>
+          <w:sz w:val="28"/>
+          <w:szCs w:val="28"/>
+        </w:rPr>
+        <w:t>нет</w:t>
+      </w:r>
+      <w:proofErr w:type="spellEnd"/>
+      <w:r>
+        <w:rPr>
+          <w:sz w:val="28"/>
+          <w:szCs w:val="28"/>
+        </w:rPr>
+        <w:t xml:space="preserve"> да нет </w:t>
+      </w:r>
+      <w:proofErr w:type="spellStart"/>
+      <w:r>
+        <w:rPr>
+          <w:sz w:val="28"/>
+          <w:szCs w:val="28"/>
+        </w:rPr>
+        <w:t>нет</w:t>
+      </w:r>
+      <w:proofErr w:type="spellEnd"/>
+      <w:r>
+        <w:rPr>
+          <w:sz w:val="28"/>
+          <w:szCs w:val="28"/>
+        </w:rPr>
+        <w:t>.</w:t>
+      </w:r>
+    </w:p>
+    <w:p>
+      <w:pPr>
+        <w:pStyle w:val="a7"/>
+        <w:rPr>
+          <w:sz w:val="28"/>
+          <w:szCs w:val="28"/>
+        </w:rPr>
+      </w:pPr>
+    </w:p>
+    <w:p>
+      <w:pPr>
+        <w:pStyle w:val="a7"/>
+        <w:ind w:left="0"/>
         <w:jc w:val="center"/>
         <w:rPr>
           <w:sz w:val="28"/>
@@ -2774,10 +3000,10 @@
           <w:lang w:eastAsia="ru-RU"/>
         </w:rPr>
         <w:drawing>
-          <wp:inline distT="0" distB="0" distL="0" distR="0" wp14:anchorId="556334E7" wp14:editId="1D7EFA73">
-            <wp:extent cx="4210050" cy="447675"/>
+          <wp:inline distT="0" distB="0" distL="0" distR="0" wp14:anchorId="33E51B56" wp14:editId="5D809D11">
+            <wp:extent cx="5029200" cy="3000375"/>
             <wp:effectExtent l="0" t="0" r="0" b="9525"/>
-            <wp:docPr id="16" name="Рисунок 16"/>
+            <wp:docPr id="23" name="Рисунок 23"/>
             <wp:cNvGraphicFramePr>
               <a:graphicFrameLocks xmlns:a="http://schemas.openxmlformats.org/drawingml/2006/main" noChangeAspect="1"/>
             </wp:cNvGraphicFramePr>
@@ -2785,7 +3011,7 @@
               <a:graphicData uri="http://schemas.openxmlformats.org/drawingml/2006/picture">
                 <pic:pic xmlns:pic="http://schemas.openxmlformats.org/drawingml/2006/picture">
                   <pic:nvPicPr>
-                    <pic:cNvPr id="0" name=""/>
+                    <pic:cNvPr id="1" name=""/>
                     <pic:cNvPicPr/>
                   </pic:nvPicPr>
                   <pic:blipFill>
@@ -2797,7 +3023,7 @@
                   <pic:spPr>
                     <a:xfrm>
                       <a:off x="0" y="0"/>
-                      <a:ext cx="4210050" cy="447675"/>
+                      <a:ext cx="5029200" cy="3000375"/>
                     </a:xfrm>
                     <a:prstGeom prst="rect">
                       <a:avLst/>
@@ -2809,199 +3035,40 @@
           </wp:inline>
         </w:drawing>
       </w:r>
-    </w:p>
-    <w:p>
-      <w:pPr>
-        <w:pStyle w:val="a7"/>
-        <w:jc w:val="center"/>
-        <w:rPr>
-          <w:sz w:val="28"/>
-          <w:szCs w:val="28"/>
-        </w:rPr>
-      </w:pPr>
-      <w:r>
-        <w:rPr>
-          <w:sz w:val="28"/>
-          <w:szCs w:val="28"/>
-        </w:rPr>
-        <w:t>Рисунок 16 – результат программы</w:t>
-      </w:r>
-    </w:p>
-    <w:p>
-      <w:pPr>
-        <w:pStyle w:val="a7"/>
-        <w:jc w:val="center"/>
-        <w:rPr>
-          <w:sz w:val="28"/>
-          <w:szCs w:val="28"/>
-        </w:rPr>
-      </w:pPr>
-    </w:p>
-    <w:p>
-      <w:pPr>
-        <w:pStyle w:val="a7"/>
-        <w:numPr>
-          <w:ilvl w:val="0"/>
-          <w:numId w:val="1"/>
-        </w:numPr>
-        <w:rPr>
-          <w:sz w:val="28"/>
-          <w:szCs w:val="28"/>
-        </w:rPr>
-      </w:pPr>
-      <w:r>
-        <w:rPr>
-          <w:sz w:val="28"/>
-          <w:szCs w:val="28"/>
-        </w:rPr>
-        <w:t>Задание повышенной сложности</w:t>
-      </w:r>
-    </w:p>
-    <w:p>
-      <w:pPr>
-        <w:pStyle w:val="a7"/>
-        <w:rPr>
-          <w:sz w:val="28"/>
-          <w:szCs w:val="28"/>
-        </w:rPr>
-      </w:pPr>
-      <w:r>
-        <w:rPr>
-          <w:sz w:val="28"/>
-          <w:szCs w:val="28"/>
-        </w:rPr>
-        <w:t>Даны два слова. Для каждой буквы первого слова (в том</w:t>
-      </w:r>
-      <w:r>
-        <w:rPr>
-          <w:sz w:val="28"/>
-          <w:szCs w:val="28"/>
-        </w:rPr>
-        <w:t xml:space="preserve"> числе для повторяющихся в этом </w:t>
-      </w:r>
-      <w:r>
-        <w:rPr>
-          <w:sz w:val="28"/>
-          <w:szCs w:val="28"/>
-        </w:rPr>
-        <w:t>слове букв) определить, входит ли она во второе слово. Например, если заданные слова</w:t>
-      </w:r>
-      <w:r>
-        <w:rPr>
-          <w:sz w:val="28"/>
-          <w:szCs w:val="28"/>
-        </w:rPr>
-        <w:t xml:space="preserve"> информация и </w:t>
-      </w:r>
-      <w:r>
-        <w:rPr>
-          <w:sz w:val="28"/>
-          <w:szCs w:val="28"/>
-        </w:rPr>
-        <w:t xml:space="preserve">процессор, то для букв первого из них ответом должно быть: нет </w:t>
-      </w:r>
-      <w:proofErr w:type="spellStart"/>
-      <w:proofErr w:type="gramStart"/>
-      <w:r>
-        <w:rPr>
-          <w:sz w:val="28"/>
-          <w:szCs w:val="28"/>
-        </w:rPr>
-        <w:t>нет</w:t>
-      </w:r>
-      <w:proofErr w:type="spellEnd"/>
-      <w:proofErr w:type="gramEnd"/>
-      <w:r>
-        <w:rPr>
-          <w:sz w:val="28"/>
-          <w:szCs w:val="28"/>
-        </w:rPr>
-        <w:t xml:space="preserve"> </w:t>
-      </w:r>
-      <w:proofErr w:type="spellStart"/>
-      <w:r>
-        <w:rPr>
-          <w:sz w:val="28"/>
-          <w:szCs w:val="28"/>
-        </w:rPr>
-        <w:t>нет</w:t>
-      </w:r>
-      <w:proofErr w:type="spellEnd"/>
-      <w:r>
-        <w:rPr>
-          <w:sz w:val="28"/>
-          <w:szCs w:val="28"/>
-        </w:rPr>
-        <w:t xml:space="preserve"> да</w:t>
-      </w:r>
-      <w:r>
-        <w:rPr>
-          <w:sz w:val="28"/>
-          <w:szCs w:val="28"/>
-        </w:rPr>
-        <w:t xml:space="preserve"> </w:t>
-      </w:r>
-      <w:proofErr w:type="spellStart"/>
-      <w:r>
-        <w:rPr>
-          <w:sz w:val="28"/>
-          <w:szCs w:val="28"/>
-        </w:rPr>
-        <w:t>да</w:t>
-      </w:r>
-      <w:proofErr w:type="spellEnd"/>
-      <w:r>
-        <w:rPr>
-          <w:sz w:val="28"/>
-          <w:szCs w:val="28"/>
-        </w:rPr>
-        <w:t xml:space="preserve"> нет </w:t>
-      </w:r>
-      <w:proofErr w:type="spellStart"/>
-      <w:r>
-        <w:rPr>
-          <w:sz w:val="28"/>
-          <w:szCs w:val="28"/>
-        </w:rPr>
-        <w:t>нет</w:t>
-      </w:r>
-      <w:proofErr w:type="spellEnd"/>
-      <w:r>
-        <w:rPr>
-          <w:sz w:val="28"/>
-          <w:szCs w:val="28"/>
-        </w:rPr>
-        <w:t xml:space="preserve"> да нет </w:t>
-      </w:r>
-      <w:proofErr w:type="spellStart"/>
-      <w:r>
-        <w:rPr>
-          <w:sz w:val="28"/>
-          <w:szCs w:val="28"/>
-        </w:rPr>
-        <w:t>нет</w:t>
-      </w:r>
-      <w:proofErr w:type="spellEnd"/>
-      <w:r>
-        <w:rPr>
-          <w:sz w:val="28"/>
-          <w:szCs w:val="28"/>
-        </w:rPr>
-        <w:t>.</w:t>
-      </w:r>
-    </w:p>
-    <w:p>
-      <w:pPr>
-        <w:pStyle w:val="a7"/>
-        <w:rPr>
-          <w:sz w:val="28"/>
-          <w:szCs w:val="28"/>
-        </w:rPr>
-      </w:pPr>
-    </w:p>
-    <w:p>
-      <w:pPr>
-        <w:pStyle w:val="a7"/>
+      <w:bookmarkStart w:id="0" w:name="_GoBack"/>
+      <w:bookmarkEnd w:id="0"/>
+    </w:p>
+    <w:p>
+      <w:pPr>
+        <w:pStyle w:val="a7"/>
+        <w:jc w:val="center"/>
+        <w:rPr>
+          <w:sz w:val="28"/>
+          <w:szCs w:val="28"/>
+        </w:rPr>
+      </w:pPr>
+      <w:r>
+        <w:rPr>
+          <w:sz w:val="28"/>
+          <w:szCs w:val="28"/>
+        </w:rPr>
+        <w:t>Рисунок 17 – код программы</w:t>
+      </w:r>
+    </w:p>
+    <w:p>
+      <w:pPr>
+        <w:pStyle w:val="a7"/>
+        <w:jc w:val="center"/>
+        <w:rPr>
+          <w:sz w:val="28"/>
+          <w:szCs w:val="28"/>
+        </w:rPr>
+      </w:pPr>
+    </w:p>
+    <w:p>
+      <w:pPr>
+        <w:pStyle w:val="a7"/>
+        <w:ind w:left="0"/>
         <w:jc w:val="center"/>
         <w:rPr>
           <w:sz w:val="28"/>
@@ -3014,10 +3081,10 @@
           <w:lang w:eastAsia="ru-RU"/>
         </w:rPr>
         <w:drawing>
-          <wp:inline distT="0" distB="0" distL="0" distR="0" wp14:anchorId="293D3693" wp14:editId="7AF95A09">
-            <wp:extent cx="4048125" cy="1504950"/>
+          <wp:inline distT="0" distB="0" distL="0" distR="0" wp14:anchorId="20D9EF81" wp14:editId="3C817BFB">
+            <wp:extent cx="3152775" cy="457200"/>
             <wp:effectExtent l="0" t="0" r="9525" b="0"/>
-            <wp:docPr id="18" name="Рисунок 18"/>
+            <wp:docPr id="20" name="Рисунок 20"/>
             <wp:cNvGraphicFramePr>
               <a:graphicFrameLocks xmlns:a="http://schemas.openxmlformats.org/drawingml/2006/main" noChangeAspect="1"/>
             </wp:cNvGraphicFramePr>
@@ -3037,7 +3104,7 @@
                   <pic:spPr>
                     <a:xfrm>
                       <a:off x="0" y="0"/>
-                      <a:ext cx="4048125" cy="1504950"/>
+                      <a:ext cx="3152775" cy="457200"/>
                     </a:xfrm>
                     <a:prstGeom prst="rect">
                       <a:avLst/>
@@ -3064,22 +3131,23 @@
           <w:sz w:val="28"/>
           <w:szCs w:val="28"/>
         </w:rPr>
-        <w:t>Рисунок 17 – код программы</w:t>
-      </w:r>
-    </w:p>
-    <w:p>
-      <w:pPr>
-        <w:pStyle w:val="a7"/>
-        <w:jc w:val="center"/>
-        <w:rPr>
-          <w:sz w:val="28"/>
-          <w:szCs w:val="28"/>
-        </w:rPr>
-      </w:pPr>
-    </w:p>
-    <w:p>
-      <w:pPr>
-        <w:pStyle w:val="a7"/>
+        <w:t>Рисунок 18 – вывод для заданных условие слов</w:t>
+      </w:r>
+    </w:p>
+    <w:p>
+      <w:pPr>
+        <w:pStyle w:val="a7"/>
+        <w:jc w:val="center"/>
+        <w:rPr>
+          <w:sz w:val="28"/>
+          <w:szCs w:val="28"/>
+        </w:rPr>
+      </w:pPr>
+    </w:p>
+    <w:p>
+      <w:pPr>
+        <w:pStyle w:val="a7"/>
+        <w:ind w:left="0"/>
         <w:jc w:val="center"/>
         <w:rPr>
           <w:sz w:val="28"/>
@@ -3092,10 +3160,10 @@
           <w:lang w:eastAsia="ru-RU"/>
         </w:rPr>
         <w:drawing>
-          <wp:inline distT="0" distB="0" distL="0" distR="0" wp14:anchorId="20D9EF81" wp14:editId="3C817BFB">
-            <wp:extent cx="3152775" cy="457200"/>
-            <wp:effectExtent l="0" t="0" r="9525" b="0"/>
-            <wp:docPr id="20" name="Рисунок 20"/>
+          <wp:inline distT="0" distB="0" distL="0" distR="0" wp14:anchorId="4099723F" wp14:editId="4DA07ABF">
+            <wp:extent cx="2762250" cy="428625"/>
+            <wp:effectExtent l="0" t="0" r="0" b="9525"/>
+            <wp:docPr id="21" name="Рисунок 21"/>
             <wp:cNvGraphicFramePr>
               <a:graphicFrameLocks xmlns:a="http://schemas.openxmlformats.org/drawingml/2006/main" noChangeAspect="1"/>
             </wp:cNvGraphicFramePr>
@@ -3115,84 +3183,6 @@
                   <pic:spPr>
                     <a:xfrm>
                       <a:off x="0" y="0"/>
-                      <a:ext cx="3152775" cy="457200"/>
-                    </a:xfrm>
-                    <a:prstGeom prst="rect">
-                      <a:avLst/>
-                    </a:prstGeom>
-                  </pic:spPr>
-                </pic:pic>
-              </a:graphicData>
-            </a:graphic>
-          </wp:inline>
-        </w:drawing>
-      </w:r>
-    </w:p>
-    <w:p>
-      <w:pPr>
-        <w:pStyle w:val="a7"/>
-        <w:jc w:val="center"/>
-        <w:rPr>
-          <w:sz w:val="28"/>
-          <w:szCs w:val="28"/>
-        </w:rPr>
-      </w:pPr>
-      <w:r>
-        <w:rPr>
-          <w:sz w:val="28"/>
-          <w:szCs w:val="28"/>
-        </w:rPr>
-        <w:t>Рисунок 18 – вывод для заданных условие слов</w:t>
-      </w:r>
-    </w:p>
-    <w:p>
-      <w:pPr>
-        <w:pStyle w:val="a7"/>
-        <w:jc w:val="center"/>
-        <w:rPr>
-          <w:sz w:val="28"/>
-          <w:szCs w:val="28"/>
-        </w:rPr>
-      </w:pPr>
-    </w:p>
-    <w:p>
-      <w:pPr>
-        <w:pStyle w:val="a7"/>
-        <w:jc w:val="center"/>
-        <w:rPr>
-          <w:sz w:val="28"/>
-          <w:szCs w:val="28"/>
-        </w:rPr>
-      </w:pPr>
-      <w:r>
-        <w:rPr>
-          <w:noProof/>
-          <w:lang w:eastAsia="ru-RU"/>
-        </w:rPr>
-        <w:drawing>
-          <wp:inline distT="0" distB="0" distL="0" distR="0" wp14:anchorId="4099723F" wp14:editId="4DA07ABF">
-            <wp:extent cx="2762250" cy="428625"/>
-            <wp:effectExtent l="0" t="0" r="0" b="9525"/>
-            <wp:docPr id="21" name="Рисунок 21"/>
-            <wp:cNvGraphicFramePr>
-              <a:graphicFrameLocks xmlns:a="http://schemas.openxmlformats.org/drawingml/2006/main" noChangeAspect="1"/>
-            </wp:cNvGraphicFramePr>
-            <a:graphic xmlns:a="http://schemas.openxmlformats.org/drawingml/2006/main">
-              <a:graphicData uri="http://schemas.openxmlformats.org/drawingml/2006/picture">
-                <pic:pic xmlns:pic="http://schemas.openxmlformats.org/drawingml/2006/picture">
-                  <pic:nvPicPr>
-                    <pic:cNvPr id="0" name=""/>
-                    <pic:cNvPicPr/>
-                  </pic:nvPicPr>
-                  <pic:blipFill>
-                    <a:blip r:embed="rId24"/>
-                    <a:stretch>
-                      <a:fillRect/>
-                    </a:stretch>
-                  </pic:blipFill>
-                  <pic:spPr>
-                    <a:xfrm>
-                      <a:off x="0" y="0"/>
                       <a:ext cx="2762250" cy="428625"/>
                     </a:xfrm>
                     <a:prstGeom prst="rect">
@@ -3282,16 +3272,72 @@
         <w:pStyle w:val="a7"/>
       </w:pPr>
       <w:r>
+        <w:t xml:space="preserve"> 2. Строки в апострофах и в кавычках, экранированные последовательности - служебные символы, "Сырые" строки, строки в тройных апострофах или кавычках. </w:t>
+      </w:r>
+    </w:p>
+    <w:p>
+      <w:pPr>
+        <w:pStyle w:val="a7"/>
+      </w:pPr>
+      <w:r>
+        <w:t xml:space="preserve">3. Сложение, умножение, оператор принадлежности. Строковых функций в </w:t>
+      </w:r>
+      <w:proofErr w:type="spellStart"/>
+      <w:r>
+        <w:t>Python</w:t>
+      </w:r>
+      <w:proofErr w:type="spellEnd"/>
+      <w:r>
+        <w:t xml:space="preserve"> много, вот некоторые из них: </w:t>
+      </w:r>
+      <w:proofErr w:type="spellStart"/>
+      <w:r>
+        <w:t>chr</w:t>
+      </w:r>
+      <w:proofErr w:type="spellEnd"/>
+      <w:r>
+        <w:t xml:space="preserve">() – Преобразует целое число в символ </w:t>
+      </w:r>
+      <w:proofErr w:type="spellStart"/>
+      <w:r>
+        <w:t>ord</w:t>
+      </w:r>
+      <w:proofErr w:type="spellEnd"/>
+      <w:r>
+        <w:t xml:space="preserve">() – Преобразует символ в целое число </w:t>
+      </w:r>
+      <w:proofErr w:type="spellStart"/>
+      <w:r>
+        <w:t>len</w:t>
+      </w:r>
+      <w:proofErr w:type="spellEnd"/>
+      <w:r>
+        <w:t xml:space="preserve">() – Возвращает длину строки </w:t>
+      </w:r>
+      <w:proofErr w:type="spellStart"/>
+      <w:r>
+        <w:t>str</w:t>
+      </w:r>
+      <w:proofErr w:type="spellEnd"/>
+      <w:r>
+        <w:t xml:space="preserve">() – Изменяет тип объекта на </w:t>
+      </w:r>
+      <w:proofErr w:type="spellStart"/>
+      <w:r>
         <w:lastRenderedPageBreak/>
-        <w:t xml:space="preserve"> 2. Строки в апострофах и в кавычках, экранированные последовательности - служебные символы, "Сырые" строки, строки в тройных апострофах или кавычках. </w:t>
-      </w:r>
-    </w:p>
-    <w:p>
-      <w:pPr>
-        <w:pStyle w:val="a7"/>
-      </w:pPr>
-      <w:r>
-        <w:t xml:space="preserve">3. Сложение, умножение, оператор принадлежности. Строковых функций в </w:t>
+        <w:t>string</w:t>
+      </w:r>
+      <w:proofErr w:type="spellEnd"/>
+      <w:r>
+        <w:t xml:space="preserve"> </w:t>
+      </w:r>
+    </w:p>
+    <w:p>
+      <w:pPr>
+        <w:pStyle w:val="a7"/>
+      </w:pPr>
+      <w:r>
+        <w:t xml:space="preserve">4. В </w:t>
       </w:r>
       <w:proofErr w:type="spellStart"/>
       <w:r>
@@ -3299,78 +3345,14 @@
       </w:r>
       <w:proofErr w:type="spellEnd"/>
       <w:r>
-        <w:t xml:space="preserve"> много, вот некоторые из них: </w:t>
+        <w:t xml:space="preserve"> строки являются упорядоченными последовательностями символьных данных и могут быть проиндексированы. Доступ к отдельным символам в строке можно получить, указав имя строки, за которым следует число в квадратных скобках []. Индексация строк начинается с нуля: у первого символа индекс 0, следующего 1 и так далее. Индекс последнего символа в </w:t>
       </w:r>
       <w:proofErr w:type="spellStart"/>
       <w:r>
-        <w:t>chr</w:t>
+        <w:t>python</w:t>
       </w:r>
       <w:proofErr w:type="spellEnd"/>
       <w:r>
-        <w:t xml:space="preserve">() – Преобразует целое число в символ </w:t>
-      </w:r>
-      <w:proofErr w:type="spellStart"/>
-      <w:r>
-        <w:t>ord</w:t>
-      </w:r>
-      <w:proofErr w:type="spellEnd"/>
-      <w:r>
-        <w:t xml:space="preserve">() – Преобразует символ в целое число </w:t>
-      </w:r>
-      <w:proofErr w:type="spellStart"/>
-      <w:r>
-        <w:t>len</w:t>
-      </w:r>
-      <w:proofErr w:type="spellEnd"/>
-      <w:r>
-        <w:t xml:space="preserve">() – Возвращает длину строки </w:t>
-      </w:r>
-      <w:proofErr w:type="spellStart"/>
-      <w:r>
-        <w:t>str</w:t>
-      </w:r>
-      <w:proofErr w:type="spellEnd"/>
-      <w:r>
-        <w:t xml:space="preserve">() – Изменяет тип объекта на </w:t>
-      </w:r>
-      <w:proofErr w:type="spellStart"/>
-      <w:r>
-        <w:t>string</w:t>
-      </w:r>
-      <w:proofErr w:type="spellEnd"/>
-      <w:r>
-        <w:t xml:space="preserve"> </w:t>
-      </w:r>
-    </w:p>
-    <w:p>
-      <w:pPr>
-        <w:pStyle w:val="a7"/>
-      </w:pPr>
-      <w:r>
-        <w:t xml:space="preserve">4. В </w:t>
-      </w:r>
-      <w:proofErr w:type="spellStart"/>
-      <w:r>
-        <w:t>Python</w:t>
-      </w:r>
-      <w:proofErr w:type="spellEnd"/>
-      <w:r>
-        <w:t xml:space="preserve"> строки являются упорядоченными последовательностями символьных данных и могут быть проиндексированы. Доступ к отдельным символам в строке можно получить, указав имя строки, за которым следует число в квадратных скобках</w:t>
-      </w:r>
-      <w:proofErr w:type="gramStart"/>
-      <w:r>
-        <w:t xml:space="preserve"> []. </w:t>
-      </w:r>
-      <w:proofErr w:type="gramEnd"/>
-      <w:r>
-        <w:t xml:space="preserve">Индексация строк начинается с нуля: у первого символа индекс 0, следующего 1 и так далее. Индекс последнего символа в </w:t>
-      </w:r>
-      <w:proofErr w:type="spellStart"/>
-      <w:r>
-        <w:t>python</w:t>
-      </w:r>
-      <w:proofErr w:type="spellEnd"/>
-      <w:r>
         <w:t xml:space="preserve"> — ‘‘длина строки минус один’’. </w:t>
       </w:r>
     </w:p>
@@ -3380,102 +3362,38 @@
       </w:pPr>
       <w:r>
         <w:t>5. Если s это строка, выражение формы s[</w:t>
-      </w:r>
-      <w:proofErr w:type="spellStart"/>
-      <w:r>
-        <w:t>m:n</w:t>
-      </w:r>
-      <w:proofErr w:type="spellEnd"/>
-      <w:r>
-        <w:t xml:space="preserve">] возвращает часть s , начинающуюся с позиции m , и до позиции n , </w:t>
-      </w:r>
-      <w:proofErr w:type="gramStart"/>
-      <w:r>
-        <w:t>но</w:t>
-      </w:r>
-      <w:proofErr w:type="gramEnd"/>
-      <w:r>
-        <w:t xml:space="preserve"> не включая позицию. Если пропустить первый индекс, срез начинается с начала строки. Аналогично, если опустить второй индекс s[n:], срез длится от первого индекса до конца строки. </w:t>
-      </w:r>
-    </w:p>
-    <w:p>
-      <w:pPr>
-        <w:pStyle w:val="a7"/>
-      </w:pPr>
-      <w:r>
-        <w:t xml:space="preserve">6. Более легкое представление в памяти. </w:t>
-      </w:r>
-    </w:p>
-    <w:p>
-      <w:pPr>
-        <w:pStyle w:val="a7"/>
-      </w:pPr>
-      <w:r>
-        <w:rPr>
-          <w:lang w:val="en-US"/>
-        </w:rPr>
-        <w:t xml:space="preserve">7. </w:t>
       </w:r>
       <w:proofErr w:type="spellStart"/>
       <w:proofErr w:type="gramStart"/>
       <w:r>
-        <w:rPr>
-          <w:lang w:val="en-US"/>
-        </w:rPr>
-        <w:t>s.istitle</w:t>
+        <w:t>m:n</w:t>
       </w:r>
       <w:proofErr w:type="spellEnd"/>
-      <w:r>
-        <w:rPr>
-          <w:lang w:val="en-US"/>
-        </w:rPr>
-        <w:t>()</w:t>
-      </w:r>
       <w:proofErr w:type="gramEnd"/>
       <w:r>
-        <w:rPr>
-          <w:lang w:val="en-US"/>
-        </w:rPr>
-        <w:t xml:space="preserve"> </w:t>
-      </w:r>
-    </w:p>
-    <w:p>
-      <w:pPr>
-        <w:pStyle w:val="a7"/>
-      </w:pPr>
-      <w:r>
-        <w:rPr>
-          <w:lang w:val="en-US"/>
-        </w:rPr>
-        <w:t xml:space="preserve">8. </w:t>
-      </w:r>
-      <w:proofErr w:type="gramStart"/>
-      <w:r>
-        <w:rPr>
-          <w:lang w:val="en-US"/>
-        </w:rPr>
-        <w:t>if</w:t>
-      </w:r>
-      <w:proofErr w:type="gramEnd"/>
-      <w:r>
-        <w:rPr>
-          <w:lang w:val="en-US"/>
-        </w:rPr>
-        <w:t xml:space="preserve"> s1 in s2 </w:t>
-      </w:r>
-    </w:p>
-    <w:p>
-      <w:pPr>
-        <w:pStyle w:val="a7"/>
-        <w:rPr>
-          <w:vertAlign w:val="subscript"/>
-        </w:rPr>
-      </w:pPr>
-      <w:r>
-        <w:rPr>
-          <w:lang w:val="en-US"/>
-        </w:rPr>
-        <w:t xml:space="preserve">9. </w:t>
+        <w:t xml:space="preserve">] возвращает часть s , начинающуюся с позиции m , и до позиции n , но не включая позицию. Если пропустить первый индекс, срез начинается с начала строки. Аналогично, если опустить второй индекс s[n:], срез длится от первого индекса до конца строки. </w:t>
+      </w:r>
+    </w:p>
+    <w:p>
+      <w:pPr>
+        <w:pStyle w:val="a7"/>
+      </w:pPr>
+      <w:r>
+        <w:t xml:space="preserve">6. Более легкое представление в памяти. </w:t>
+      </w:r>
+    </w:p>
+    <w:p>
+      <w:pPr>
+        <w:pStyle w:val="a7"/>
+        <w:rPr>
+          <w:lang w:val="en-US"/>
+        </w:rPr>
+      </w:pPr>
+      <w:r>
+        <w:rPr>
+          <w:lang w:val="en-US"/>
+        </w:rPr>
+        <w:t xml:space="preserve">7. </w:t>
       </w:r>
       <w:proofErr w:type="spellStart"/>
       <w:proofErr w:type="gramStart"/>
@@ -3483,32 +3401,64 @@
         <w:rPr>
           <w:lang w:val="en-US"/>
         </w:rPr>
-        <w:t>s.find</w:t>
+        <w:t>s.istitle</w:t>
       </w:r>
       <w:proofErr w:type="spellEnd"/>
       <w:r>
         <w:rPr>
           <w:lang w:val="en-US"/>
         </w:rPr>
-        <w:t>(</w:t>
+        <w:t>()</w:t>
       </w:r>
       <w:proofErr w:type="gramEnd"/>
       <w:r>
         <w:rPr>
           <w:lang w:val="en-US"/>
         </w:rPr>
-        <w:t xml:space="preserve">). </w:t>
-      </w:r>
-    </w:p>
-    <w:p>
-      <w:pPr>
-        <w:pStyle w:val="a7"/>
-      </w:pPr>
-      <w:r>
-        <w:rPr>
-          <w:lang w:val="en-US"/>
-        </w:rPr>
-        <w:t xml:space="preserve">10. </w:t>
+        <w:t xml:space="preserve"> </w:t>
+      </w:r>
+    </w:p>
+    <w:p>
+      <w:pPr>
+        <w:pStyle w:val="a7"/>
+        <w:rPr>
+          <w:lang w:val="en-US"/>
+        </w:rPr>
+      </w:pPr>
+      <w:r>
+        <w:rPr>
+          <w:lang w:val="en-US"/>
+        </w:rPr>
+        <w:t xml:space="preserve">8. </w:t>
+      </w:r>
+      <w:proofErr w:type="gramStart"/>
+      <w:r>
+        <w:rPr>
+          <w:lang w:val="en-US"/>
+        </w:rPr>
+        <w:t>if</w:t>
+      </w:r>
+      <w:proofErr w:type="gramEnd"/>
+      <w:r>
+        <w:rPr>
+          <w:lang w:val="en-US"/>
+        </w:rPr>
+        <w:t xml:space="preserve"> s1 in s2 </w:t>
+      </w:r>
+    </w:p>
+    <w:p>
+      <w:pPr>
+        <w:pStyle w:val="a7"/>
+        <w:rPr>
+          <w:vertAlign w:val="subscript"/>
+          <w:lang w:val="en-US"/>
+        </w:rPr>
+      </w:pPr>
+      <w:r>
+        <w:rPr>
+          <w:lang w:val="en-US"/>
+        </w:rPr>
+        <w:t xml:space="preserve">9. </w:t>
       </w:r>
       <w:proofErr w:type="spellStart"/>
       <w:proofErr w:type="gramStart"/>
@@ -3516,32 +3466,35 @@
         <w:rPr>
           <w:lang w:val="en-US"/>
         </w:rPr>
-        <w:t>len</w:t>
+        <w:t>s.find</w:t>
       </w:r>
       <w:proofErr w:type="spellEnd"/>
       <w:r>
         <w:rPr>
           <w:lang w:val="en-US"/>
         </w:rPr>
-        <w:t>(s)</w:t>
+        <w:t>(</w:t>
       </w:r>
       <w:proofErr w:type="gramEnd"/>
       <w:r>
         <w:rPr>
           <w:lang w:val="en-US"/>
         </w:rPr>
-        <w:t xml:space="preserve"> </w:t>
-      </w:r>
-    </w:p>
-    <w:p>
-      <w:pPr>
-        <w:pStyle w:val="a7"/>
-      </w:pPr>
-      <w:r>
-        <w:rPr>
-          <w:lang w:val="en-US"/>
-        </w:rPr>
-        <w:t xml:space="preserve">11. </w:t>
+        <w:t xml:space="preserve">). </w:t>
+      </w:r>
+    </w:p>
+    <w:p>
+      <w:pPr>
+        <w:pStyle w:val="a7"/>
+        <w:rPr>
+          <w:lang w:val="en-US"/>
+        </w:rPr>
+      </w:pPr>
+      <w:r>
+        <w:rPr>
+          <w:lang w:val="en-US"/>
+        </w:rPr>
+        <w:t xml:space="preserve">10. </w:t>
       </w:r>
       <w:proofErr w:type="spellStart"/>
       <w:proofErr w:type="gramStart"/>
@@ -3549,55 +3502,35 @@
         <w:rPr>
           <w:lang w:val="en-US"/>
         </w:rPr>
-        <w:t>s.count</w:t>
+        <w:t>len</w:t>
       </w:r>
       <w:proofErr w:type="spellEnd"/>
       <w:r>
         <w:rPr>
           <w:lang w:val="en-US"/>
         </w:rPr>
-        <w:t>(</w:t>
+        <w:t>(s)</w:t>
       </w:r>
       <w:proofErr w:type="gramEnd"/>
       <w:r>
         <w:rPr>
           <w:lang w:val="en-US"/>
         </w:rPr>
-        <w:t xml:space="preserve">). </w:t>
-      </w:r>
-    </w:p>
-    <w:p>
-      <w:pPr>
-        <w:pStyle w:val="a7"/>
-      </w:pPr>
-      <w:r>
-        <w:t xml:space="preserve">12. </w:t>
-      </w:r>
-      <w:r>
-        <w:rPr>
-          <w:lang w:val="en-US"/>
-        </w:rPr>
-        <w:t>f</w:t>
-      </w:r>
-      <w:r>
-        <w:t>-строки упрощают форматирование строк. Пример</w:t>
-      </w:r>
-      <w:r>
-        <w:rPr>
-          <w:lang w:val="en-US"/>
-        </w:rPr>
-        <w:t xml:space="preserve">: print(f’’ This is {name}, he is {age} years old”) </w:t>
-      </w:r>
-    </w:p>
-    <w:p>
-      <w:pPr>
-        <w:pStyle w:val="a7"/>
-      </w:pPr>
-      <w:r>
-        <w:rPr>
-          <w:lang w:val="en-US"/>
-        </w:rPr>
-        <w:t xml:space="preserve">13. </w:t>
+        <w:t xml:space="preserve"> </w:t>
+      </w:r>
+    </w:p>
+    <w:p>
+      <w:pPr>
+        <w:pStyle w:val="a7"/>
+        <w:rPr>
+          <w:lang w:val="en-US"/>
+        </w:rPr>
+      </w:pPr>
+      <w:r>
+        <w:rPr>
+          <w:lang w:val="en-US"/>
+        </w:rPr>
+        <w:t xml:space="preserve">11. </w:t>
       </w:r>
       <w:proofErr w:type="spellStart"/>
       <w:proofErr w:type="gramStart"/>
@@ -3605,7 +3538,7 @@
         <w:rPr>
           <w:lang w:val="en-US"/>
         </w:rPr>
-        <w:t>string.find</w:t>
+        <w:t>s.count</w:t>
       </w:r>
       <w:proofErr w:type="spellEnd"/>
       <w:r>
@@ -3619,57 +3552,61 @@
         <w:rPr>
           <w:lang w:val="en-US"/>
         </w:rPr>
-        <w:t xml:space="preserve">[, [, ]]) </w:t>
-      </w:r>
-    </w:p>
-    <w:p>
-      <w:pPr>
-        <w:pStyle w:val="a7"/>
-      </w:pPr>
-      <w:r>
-        <w:rPr>
-          <w:lang w:val="en-US"/>
-        </w:rPr>
-        <w:t>14. 'Hello, {}!</w:t>
+        <w:t xml:space="preserve">). </w:t>
+      </w:r>
+    </w:p>
+    <w:p>
+      <w:pPr>
+        <w:pStyle w:val="a7"/>
+        <w:rPr>
+          <w:lang w:val="en-US"/>
+        </w:rPr>
+      </w:pPr>
+      <w:r>
+        <w:t xml:space="preserve">12. </w:t>
+      </w:r>
+      <w:r>
+        <w:rPr>
+          <w:lang w:val="en-US"/>
+        </w:rPr>
+        <w:t>f</w:t>
+      </w:r>
+      <w:r>
+        <w:t>-строки упрощают форматирование строк. Пример</w:t>
+      </w:r>
+      <w:r>
+        <w:rPr>
+          <w:lang w:val="en-US"/>
+        </w:rPr>
+        <w:t xml:space="preserve">: </w:t>
       </w:r>
       <w:proofErr w:type="gramStart"/>
       <w:r>
         <w:rPr>
           <w:lang w:val="en-US"/>
         </w:rPr>
-        <w:t>'.format(</w:t>
+        <w:t>print(</w:t>
       </w:r>
       <w:proofErr w:type="gramEnd"/>
       <w:r>
         <w:rPr>
           <w:lang w:val="en-US"/>
         </w:rPr>
-        <w:t>'</w:t>
-      </w:r>
-      <w:proofErr w:type="spellStart"/>
-      <w:r>
-        <w:rPr>
-          <w:lang w:val="en-US"/>
-        </w:rPr>
-        <w:t>Vasya</w:t>
-      </w:r>
-      <w:proofErr w:type="spellEnd"/>
-      <w:r>
-        <w:rPr>
-          <w:lang w:val="en-US"/>
-        </w:rPr>
-        <w:t>')</w:t>
-      </w:r>
-    </w:p>
-    <w:p>
-      <w:pPr>
-        <w:pStyle w:val="a7"/>
-      </w:pPr>
-      <w:r>
-        <w:rPr>
-          <w:lang w:val="en-US"/>
-        </w:rPr>
-        <w:t xml:space="preserve">15. </w:t>
+        <w:t xml:space="preserve">f’’ This is {name}, he is {age} years old”) </w:t>
+      </w:r>
+    </w:p>
+    <w:p>
+      <w:pPr>
+        <w:pStyle w:val="a7"/>
+        <w:rPr>
+          <w:lang w:val="en-US"/>
+        </w:rPr>
+      </w:pPr>
+      <w:r>
+        <w:rPr>
+          <w:lang w:val="en-US"/>
+        </w:rPr>
+        <w:t xml:space="preserve">13. </w:t>
       </w:r>
       <w:proofErr w:type="spellStart"/>
       <w:proofErr w:type="gramStart"/>
@@ -3677,284 +3614,77 @@
         <w:rPr>
           <w:lang w:val="en-US"/>
         </w:rPr>
-        <w:t>string.isdigit</w:t>
+        <w:t>string.find</w:t>
       </w:r>
       <w:proofErr w:type="spellEnd"/>
       <w:r>
         <w:rPr>
           <w:lang w:val="en-US"/>
         </w:rPr>
-        <w:t>()</w:t>
+        <w:t>(</w:t>
       </w:r>
       <w:proofErr w:type="gramEnd"/>
-    </w:p>
-    <w:p>
-      <w:pPr>
-        <w:pStyle w:val="a7"/>
-      </w:pPr>
-      <w:r>
-        <w:t>16. '</w:t>
-      </w:r>
-      <w:r>
-        <w:rPr>
-          <w:lang w:val="en-US"/>
-        </w:rPr>
-        <w:t>foo</w:t>
-      </w:r>
-      <w:r>
-        <w:t>.</w:t>
-      </w:r>
-      <w:r>
-        <w:rPr>
-          <w:lang w:val="en-US"/>
-        </w:rPr>
-        <w:t>bar</w:t>
-      </w:r>
-      <w:r>
-        <w:t>.</w:t>
+      <w:r>
+        <w:rPr>
+          <w:lang w:val="en-US"/>
+        </w:rPr>
+        <w:t xml:space="preserve">[, [, ]]) </w:t>
+      </w:r>
+    </w:p>
+    <w:p>
+      <w:pPr>
+        <w:pStyle w:val="a7"/>
+        <w:rPr>
+          <w:lang w:val="en-US"/>
+        </w:rPr>
+      </w:pPr>
+      <w:r>
+        <w:rPr>
+          <w:lang w:val="en-US"/>
+        </w:rPr>
+        <w:t>14. 'Hello, {}!</w:t>
+      </w:r>
+      <w:proofErr w:type="gramStart"/>
+      <w:r>
+        <w:rPr>
+          <w:lang w:val="en-US"/>
+        </w:rPr>
+        <w:t>'.format(</w:t>
+      </w:r>
+      <w:proofErr w:type="gramEnd"/>
+      <w:r>
+        <w:rPr>
+          <w:lang w:val="en-US"/>
+        </w:rPr>
+        <w:t>'</w:t>
       </w:r>
       <w:proofErr w:type="spellStart"/>
       <w:r>
         <w:rPr>
           <w:lang w:val="en-US"/>
         </w:rPr>
-        <w:t>baz</w:t>
+        <w:t>Vasya</w:t>
       </w:r>
       <w:proofErr w:type="spellEnd"/>
       <w:r>
-        <w:t>.</w:t>
-      </w:r>
-      <w:proofErr w:type="spellStart"/>
-      <w:r>
-        <w:rPr>
-          <w:lang w:val="en-US"/>
-        </w:rPr>
-        <w:t>qux</w:t>
-      </w:r>
-      <w:proofErr w:type="spellEnd"/>
-      <w:r>
-        <w:t>'.</w:t>
-      </w:r>
-      <w:proofErr w:type="spellStart"/>
-      <w:r>
-        <w:rPr>
-          <w:lang w:val="en-US"/>
-        </w:rPr>
-        <w:t>rsplit</w:t>
-      </w:r>
-      <w:proofErr w:type="spellEnd"/>
-      <w:r>
-        <w:t>(</w:t>
-      </w:r>
-      <w:proofErr w:type="spellStart"/>
-      <w:r>
-        <w:rPr>
-          <w:lang w:val="en-US"/>
-        </w:rPr>
-        <w:t>sep</w:t>
-      </w:r>
-      <w:proofErr w:type="spellEnd"/>
-      <w:r>
-        <w:t xml:space="preserve">='.') – пример разделения </w:t>
-      </w:r>
-    </w:p>
-    <w:p>
-      <w:pPr>
-        <w:pStyle w:val="a7"/>
-      </w:pPr>
-      <w:r>
-        <w:t xml:space="preserve">17. </w:t>
-      </w:r>
-      <w:r>
-        <w:rPr>
-          <w:lang w:val="en-US"/>
-        </w:rPr>
-        <w:t>string</w:t>
-      </w:r>
-      <w:r>
-        <w:t>.</w:t>
-      </w:r>
-      <w:proofErr w:type="spellStart"/>
-      <w:r>
-        <w:rPr>
-          <w:lang w:val="en-US"/>
-        </w:rPr>
-        <w:t>islower</w:t>
-      </w:r>
-      <w:proofErr w:type="spellEnd"/>
-      <w:r>
-        <w:t xml:space="preserve">() </w:t>
-      </w:r>
-    </w:p>
-    <w:p>
-      <w:pPr>
-        <w:pStyle w:val="a7"/>
-      </w:pPr>
-      <w:r>
-        <w:t xml:space="preserve">18. </w:t>
-      </w:r>
-      <w:r>
-        <w:rPr>
-          <w:lang w:val="en-US"/>
-        </w:rPr>
-        <w:t>s</w:t>
-      </w:r>
-      <w:r>
-        <w:t>[0].</w:t>
-      </w:r>
-      <w:proofErr w:type="spellStart"/>
-      <w:r>
-        <w:rPr>
-          <w:lang w:val="en-US"/>
-        </w:rPr>
-        <w:t>isupper</w:t>
-      </w:r>
-      <w:proofErr w:type="spellEnd"/>
-      <w:r>
-        <w:t xml:space="preserve">() </w:t>
-      </w:r>
-    </w:p>
-    <w:p>
-      <w:pPr>
-        <w:pStyle w:val="a7"/>
-      </w:pPr>
-      <w:r>
-        <w:t xml:space="preserve">19. С точки зрения математической операции нельзя, можно лишь только вывести </w:t>
-      </w:r>
-      <w:proofErr w:type="gramStart"/>
-      <w:r>
-        <w:t>из</w:t>
-      </w:r>
-      <w:proofErr w:type="gramEnd"/>
-      <w:r>
-        <w:t xml:space="preserve"> без разделения друг от друга </w:t>
-      </w:r>
-    </w:p>
-    <w:p>
-      <w:pPr>
-        <w:pStyle w:val="a7"/>
-      </w:pPr>
-      <w:r>
-        <w:t xml:space="preserve">20. s[::-1] – при помощи среза. </w:t>
-      </w:r>
-    </w:p>
-    <w:p>
-      <w:pPr>
-        <w:pStyle w:val="a7"/>
-      </w:pPr>
-      <w:r>
-        <w:rPr>
-          <w:lang w:val="en-US"/>
-        </w:rPr>
-        <w:t>21. ‘–‘.</w:t>
-      </w:r>
-      <w:proofErr w:type="gramStart"/>
-      <w:r>
-        <w:rPr>
-          <w:lang w:val="en-US"/>
-        </w:rPr>
-        <w:t>join()</w:t>
-      </w:r>
-      <w:proofErr w:type="gramEnd"/>
-      <w:r>
-        <w:rPr>
-          <w:lang w:val="en-US"/>
-        </w:rPr>
-        <w:t xml:space="preserve"> </w:t>
-      </w:r>
-    </w:p>
-    <w:p>
-      <w:pPr>
-        <w:pStyle w:val="a7"/>
-      </w:pPr>
-      <w:r>
-        <w:t xml:space="preserve">22. К верхнему – </w:t>
-      </w:r>
-      <w:r>
-        <w:rPr>
-          <w:lang w:val="en-US"/>
-        </w:rPr>
-        <w:t>string</w:t>
-      </w:r>
-      <w:r>
-        <w:t>.</w:t>
-      </w:r>
-      <w:r>
-        <w:rPr>
-          <w:lang w:val="en-US"/>
-        </w:rPr>
-        <w:t>upper</w:t>
-      </w:r>
-      <w:r>
-        <w:t xml:space="preserve">(), к нижнему – </w:t>
-      </w:r>
-      <w:r>
-        <w:rPr>
-          <w:lang w:val="en-US"/>
-        </w:rPr>
-        <w:t>string</w:t>
-      </w:r>
-      <w:r>
-        <w:t>.</w:t>
-      </w:r>
-      <w:r>
-        <w:rPr>
-          <w:lang w:val="en-US"/>
-        </w:rPr>
-        <w:t>lower</w:t>
-      </w:r>
-      <w:r>
-        <w:t xml:space="preserve">(). </w:t>
-      </w:r>
-    </w:p>
-    <w:p>
-      <w:pPr>
-        <w:pStyle w:val="a7"/>
-      </w:pPr>
-      <w:r>
-        <w:rPr>
-          <w:lang w:val="en-US"/>
-        </w:rPr>
-        <w:t xml:space="preserve">23. </w:t>
-      </w:r>
-      <w:proofErr w:type="gramStart"/>
-      <w:r>
-        <w:rPr>
-          <w:lang w:val="en-US"/>
-        </w:rPr>
-        <w:t>s[</w:t>
-      </w:r>
-      <w:proofErr w:type="gramEnd"/>
-      <w:r>
-        <w:rPr>
-          <w:lang w:val="en-US"/>
-        </w:rPr>
-        <w:t>0].upper() s[</w:t>
-      </w:r>
-      <w:proofErr w:type="spellStart"/>
-      <w:r>
-        <w:rPr>
-          <w:lang w:val="en-US"/>
-        </w:rPr>
-        <w:t>len</w:t>
-      </w:r>
-      <w:proofErr w:type="spellEnd"/>
-      <w:r>
-        <w:rPr>
-          <w:lang w:val="en-US"/>
-        </w:rPr>
-        <w:t xml:space="preserve">(s) – 1].upper() </w:t>
-      </w:r>
-    </w:p>
-    <w:p>
-      <w:pPr>
-        <w:pStyle w:val="a7"/>
-      </w:pPr>
-      <w:r>
-        <w:rPr>
-          <w:lang w:val="en-US"/>
-        </w:rPr>
-        <w:t xml:space="preserve">24. </w:t>
+        <w:rPr>
+          <w:lang w:val="en-US"/>
+        </w:rPr>
+        <w:t>')</w:t>
+      </w:r>
+    </w:p>
+    <w:p>
+      <w:pPr>
+        <w:pStyle w:val="a7"/>
+        <w:rPr>
+          <w:lang w:val="en-US"/>
+        </w:rPr>
+      </w:pPr>
+      <w:r>
+        <w:rPr>
+          <w:lang w:val="en-US"/>
+        </w:rPr>
+        <w:t xml:space="preserve">15. </w:t>
       </w:r>
       <w:proofErr w:type="spellStart"/>
       <w:proofErr w:type="gramStart"/>
@@ -3962,7 +3692,7 @@
         <w:rPr>
           <w:lang w:val="en-US"/>
         </w:rPr>
-        <w:t>s.isupper</w:t>
+        <w:t>string.isdigit</w:t>
       </w:r>
       <w:proofErr w:type="spellEnd"/>
       <w:r>
@@ -3976,46 +3706,65 @@
     <w:p>
       <w:pPr>
         <w:pStyle w:val="a7"/>
-      </w:pPr>
-      <w:r>
-        <w:t xml:space="preserve">25. Если нужно сохранить символы, обозначающие конец слов. </w:t>
-      </w:r>
-    </w:p>
-    <w:p>
-      <w:pPr>
-        <w:pStyle w:val="a7"/>
-      </w:pPr>
-      <w:r>
-        <w:t xml:space="preserve">26. </w:t>
-      </w:r>
-      <w:r>
-        <w:rPr>
-          <w:lang w:val="en-US"/>
-        </w:rPr>
-        <w:t>s</w:t>
-      </w:r>
-      <w:r>
+        <w:rPr>
+          <w:lang w:val="en-US"/>
+        </w:rPr>
+      </w:pPr>
+      <w:r>
+        <w:rPr>
+          <w:lang w:val="en-US"/>
+        </w:rPr>
+        <w:t>16. '</w:t>
+      </w:r>
+      <w:r>
+        <w:rPr>
+          <w:lang w:val="en-US"/>
+        </w:rPr>
+        <w:t>foo</w:t>
+      </w:r>
+      <w:r>
+        <w:rPr>
+          <w:lang w:val="en-US"/>
+        </w:rPr>
         <w:t>.</w:t>
       </w:r>
       <w:r>
         <w:rPr>
           <w:lang w:val="en-US"/>
         </w:rPr>
-        <w:t>replace</w:t>
-      </w:r>
-      <w:r>
-        <w:t xml:space="preserve">(‘что заменить’, ‘на что заменить’) </w:t>
-      </w:r>
-    </w:p>
-    <w:p>
-      <w:pPr>
-        <w:pStyle w:val="a7"/>
-      </w:pPr>
-      <w:r>
-        <w:rPr>
-          <w:lang w:val="en-US"/>
-        </w:rPr>
-        <w:t xml:space="preserve">27. </w:t>
+        <w:t>bar</w:t>
+      </w:r>
+      <w:r>
+        <w:rPr>
+          <w:lang w:val="en-US"/>
+        </w:rPr>
+        <w:t>.</w:t>
+      </w:r>
+      <w:r>
+        <w:rPr>
+          <w:lang w:val="en-US"/>
+        </w:rPr>
+        <w:t>baz</w:t>
+      </w:r>
+      <w:r>
+        <w:rPr>
+          <w:lang w:val="en-US"/>
+        </w:rPr>
+        <w:t>.</w:t>
+      </w:r>
+      <w:proofErr w:type="spellStart"/>
+      <w:r>
+        <w:rPr>
+          <w:lang w:val="en-US"/>
+        </w:rPr>
+        <w:t>qux</w:t>
+      </w:r>
+      <w:proofErr w:type="spellEnd"/>
+      <w:r>
+        <w:rPr>
+          <w:lang w:val="en-US"/>
+        </w:rPr>
+        <w:t>'.</w:t>
       </w:r>
       <w:proofErr w:type="spellStart"/>
       <w:proofErr w:type="gramStart"/>
@@ -4023,7 +3772,7 @@
         <w:rPr>
           <w:lang w:val="en-US"/>
         </w:rPr>
-        <w:t>string.endswith</w:t>
+        <w:t>rsplit</w:t>
       </w:r>
       <w:proofErr w:type="spellEnd"/>
       <w:r>
@@ -4032,37 +3781,296 @@
         </w:rPr>
         <w:t>(</w:t>
       </w:r>
+      <w:proofErr w:type="spellStart"/>
       <w:proofErr w:type="gramEnd"/>
       <w:r>
         <w:rPr>
           <w:lang w:val="en-US"/>
         </w:rPr>
-        <w:t xml:space="preserve">[, [, ]]), </w:t>
+        <w:t>sep</w:t>
+      </w:r>
+      <w:proofErr w:type="spellEnd"/>
+      <w:r>
+        <w:rPr>
+          <w:lang w:val="en-US"/>
+        </w:rPr>
+        <w:t xml:space="preserve">='.') – </w:t>
+      </w:r>
+      <w:proofErr w:type="gramStart"/>
+      <w:r>
+        <w:t>пример</w:t>
+      </w:r>
+      <w:proofErr w:type="gramEnd"/>
+      <w:r>
+        <w:rPr>
+          <w:lang w:val="en-US"/>
+        </w:rPr>
+        <w:t xml:space="preserve"> </w:t>
+      </w:r>
+      <w:r>
+        <w:t>разделения</w:t>
+      </w:r>
+      <w:r>
+        <w:rPr>
+          <w:lang w:val="en-US"/>
+        </w:rPr>
+        <w:t xml:space="preserve"> </w:t>
+      </w:r>
+    </w:p>
+    <w:p>
+      <w:pPr>
+        <w:pStyle w:val="a7"/>
+      </w:pPr>
+      <w:r>
+        <w:t xml:space="preserve">17. </w:t>
+      </w:r>
+      <w:r>
+        <w:rPr>
+          <w:lang w:val="en-US"/>
+        </w:rPr>
+        <w:t>string</w:t>
+      </w:r>
+      <w:r>
+        <w:t>.</w:t>
       </w:r>
       <w:proofErr w:type="spellStart"/>
       <w:r>
         <w:rPr>
           <w:lang w:val="en-US"/>
         </w:rPr>
-        <w:t>str.startswith</w:t>
+        <w:t>islower</w:t>
       </w:r>
       <w:proofErr w:type="spellEnd"/>
       <w:r>
-        <w:rPr>
-          <w:lang w:val="en-US"/>
-        </w:rPr>
-        <w:t xml:space="preserve">(prefix[, start[, end]]) </w:t>
-      </w:r>
-    </w:p>
-    <w:p>
-      <w:pPr>
-        <w:pStyle w:val="a7"/>
-      </w:pPr>
-      <w:r>
-        <w:rPr>
-          <w:lang w:val="en-US"/>
-        </w:rPr>
-        <w:t xml:space="preserve">28. </w:t>
+        <w:t xml:space="preserve">() </w:t>
+      </w:r>
+    </w:p>
+    <w:p>
+      <w:pPr>
+        <w:pStyle w:val="a7"/>
+      </w:pPr>
+      <w:r>
+        <w:t xml:space="preserve">18. </w:t>
+      </w:r>
+      <w:r>
+        <w:rPr>
+          <w:lang w:val="en-US"/>
+        </w:rPr>
+        <w:t>s</w:t>
+      </w:r>
+      <w:r>
+        <w:t>[0].</w:t>
+      </w:r>
+      <w:proofErr w:type="spellStart"/>
+      <w:r>
+        <w:rPr>
+          <w:lang w:val="en-US"/>
+        </w:rPr>
+        <w:t>isupper</w:t>
+      </w:r>
+      <w:proofErr w:type="spellEnd"/>
+      <w:r>
+        <w:t xml:space="preserve">() </w:t>
+      </w:r>
+    </w:p>
+    <w:p>
+      <w:pPr>
+        <w:pStyle w:val="a7"/>
+      </w:pPr>
+      <w:r>
+        <w:t xml:space="preserve">19. С точки зрения математической операции нельзя, можно лишь только вывести из без разделения друг от друга </w:t>
+      </w:r>
+    </w:p>
+    <w:p>
+      <w:pPr>
+        <w:pStyle w:val="a7"/>
+      </w:pPr>
+      <w:r>
+        <w:t xml:space="preserve">20. s[::-1] – при помощи среза. </w:t>
+      </w:r>
+    </w:p>
+    <w:p>
+      <w:pPr>
+        <w:pStyle w:val="a7"/>
+      </w:pPr>
+      <w:r>
+        <w:t>21. ‘–</w:t>
+      </w:r>
+      <w:proofErr w:type="gramStart"/>
+      <w:r>
+        <w:t>‘.</w:t>
+      </w:r>
+      <w:r>
+        <w:rPr>
+          <w:lang w:val="en-US"/>
+        </w:rPr>
+        <w:t>join</w:t>
+      </w:r>
+      <w:proofErr w:type="gramEnd"/>
+      <w:r>
+        <w:t xml:space="preserve">() </w:t>
+      </w:r>
+    </w:p>
+    <w:p>
+      <w:pPr>
+        <w:pStyle w:val="a7"/>
+      </w:pPr>
+      <w:r>
+        <w:t xml:space="preserve">22. К верхнему – </w:t>
+      </w:r>
+      <w:r>
+        <w:rPr>
+          <w:lang w:val="en-US"/>
+        </w:rPr>
+        <w:t>string</w:t>
+      </w:r>
+      <w:r>
+        <w:t>.</w:t>
+      </w:r>
+      <w:r>
+        <w:rPr>
+          <w:lang w:val="en-US"/>
+        </w:rPr>
+        <w:t>upper</w:t>
+      </w:r>
+      <w:r>
+        <w:t xml:space="preserve">(), к нижнему – </w:t>
+      </w:r>
+      <w:r>
+        <w:rPr>
+          <w:lang w:val="en-US"/>
+        </w:rPr>
+        <w:t>string</w:t>
+      </w:r>
+      <w:r>
+        <w:t>.</w:t>
+      </w:r>
+      <w:r>
+        <w:rPr>
+          <w:lang w:val="en-US"/>
+        </w:rPr>
+        <w:t>lower</w:t>
+      </w:r>
+      <w:r>
+        <w:t xml:space="preserve">(). </w:t>
+      </w:r>
+    </w:p>
+    <w:p>
+      <w:pPr>
+        <w:pStyle w:val="a7"/>
+        <w:rPr>
+          <w:lang w:val="en-US"/>
+        </w:rPr>
+      </w:pPr>
+      <w:r>
+        <w:rPr>
+          <w:lang w:val="en-US"/>
+        </w:rPr>
+        <w:t xml:space="preserve">23. </w:t>
+      </w:r>
+      <w:proofErr w:type="gramStart"/>
+      <w:r>
+        <w:rPr>
+          <w:lang w:val="en-US"/>
+        </w:rPr>
+        <w:t>s[</w:t>
+      </w:r>
+      <w:proofErr w:type="gramEnd"/>
+      <w:r>
+        <w:rPr>
+          <w:lang w:val="en-US"/>
+        </w:rPr>
+        <w:t>0].upper() s[</w:t>
+      </w:r>
+      <w:proofErr w:type="spellStart"/>
+      <w:r>
+        <w:rPr>
+          <w:lang w:val="en-US"/>
+        </w:rPr>
+        <w:t>len</w:t>
+      </w:r>
+      <w:proofErr w:type="spellEnd"/>
+      <w:r>
+        <w:rPr>
+          <w:lang w:val="en-US"/>
+        </w:rPr>
+        <w:t xml:space="preserve">(s) – 1].upper() </w:t>
+      </w:r>
+    </w:p>
+    <w:p>
+      <w:pPr>
+        <w:pStyle w:val="a7"/>
+      </w:pPr>
+      <w:r>
+        <w:t xml:space="preserve">24. </w:t>
+      </w:r>
+      <w:r>
+        <w:rPr>
+          <w:lang w:val="en-US"/>
+        </w:rPr>
+        <w:t>s</w:t>
+      </w:r>
+      <w:r>
+        <w:t>.</w:t>
+      </w:r>
+      <w:proofErr w:type="spellStart"/>
+      <w:r>
+        <w:rPr>
+          <w:lang w:val="en-US"/>
+        </w:rPr>
+        <w:t>isupper</w:t>
+      </w:r>
+      <w:proofErr w:type="spellEnd"/>
+      <w:r>
+        <w:t>()</w:t>
+      </w:r>
+    </w:p>
+    <w:p>
+      <w:pPr>
+        <w:pStyle w:val="a7"/>
+      </w:pPr>
+      <w:r>
+        <w:t xml:space="preserve">25. Если нужно сохранить символы, обозначающие конец слов. </w:t>
+      </w:r>
+    </w:p>
+    <w:p>
+      <w:pPr>
+        <w:pStyle w:val="a7"/>
+      </w:pPr>
+      <w:r>
+        <w:t xml:space="preserve">26. </w:t>
+      </w:r>
+      <w:r>
+        <w:rPr>
+          <w:lang w:val="en-US"/>
+        </w:rPr>
+        <w:t>s</w:t>
+      </w:r>
+      <w:r>
+        <w:t>.</w:t>
+      </w:r>
+      <w:r>
+        <w:rPr>
+          <w:lang w:val="en-US"/>
+        </w:rPr>
+        <w:t>replace</w:t>
+      </w:r>
+      <w:r>
+        <w:t xml:space="preserve">(‘что заменить’, ‘на что заменить’) </w:t>
+      </w:r>
+    </w:p>
+    <w:p>
+      <w:pPr>
+        <w:pStyle w:val="a7"/>
+        <w:rPr>
+          <w:lang w:val="en-US"/>
+        </w:rPr>
+      </w:pPr>
+      <w:r>
+        <w:rPr>
+          <w:lang w:val="en-US"/>
+        </w:rPr>
+        <w:t xml:space="preserve">27. </w:t>
       </w:r>
       <w:proofErr w:type="spellStart"/>
       <w:proofErr w:type="gramStart"/>
@@ -4070,21 +4078,63 @@
         <w:rPr>
           <w:lang w:val="en-US"/>
         </w:rPr>
-        <w:t>s.isspace</w:t>
+        <w:t>string.endswith</w:t>
       </w:r>
       <w:proofErr w:type="spellEnd"/>
       <w:r>
         <w:rPr>
           <w:lang w:val="en-US"/>
         </w:rPr>
-        <w:t>()</w:t>
+        <w:t>(</w:t>
       </w:r>
       <w:proofErr w:type="gramEnd"/>
       <w:r>
         <w:rPr>
           <w:lang w:val="en-US"/>
         </w:rPr>
-        <w:t xml:space="preserve"> </w:t>
+        <w:t xml:space="preserve">[, [, ]]), </w:t>
+      </w:r>
+      <w:proofErr w:type="spellStart"/>
+      <w:r>
+        <w:rPr>
+          <w:lang w:val="en-US"/>
+        </w:rPr>
+        <w:t>str.startswith</w:t>
+      </w:r>
+      <w:proofErr w:type="spellEnd"/>
+      <w:r>
+        <w:rPr>
+          <w:lang w:val="en-US"/>
+        </w:rPr>
+        <w:t xml:space="preserve">(prefix[, start[, end]]) </w:t>
+      </w:r>
+    </w:p>
+    <w:p>
+      <w:pPr>
+        <w:pStyle w:val="a7"/>
+      </w:pPr>
+      <w:r>
+        <w:t xml:space="preserve">28. </w:t>
+      </w:r>
+      <w:r>
+        <w:rPr>
+          <w:lang w:val="en-US"/>
+        </w:rPr>
+        <w:t>s</w:t>
+      </w:r>
+      <w:r>
+        <w:t>.</w:t>
+      </w:r>
+      <w:proofErr w:type="spellStart"/>
+      <w:r>
+        <w:rPr>
+          <w:lang w:val="en-US"/>
+        </w:rPr>
+        <w:t>isspace</w:t>
+      </w:r>
+      <w:proofErr w:type="spellEnd"/>
+      <w:r>
+        <w:t xml:space="preserve">() </w:t>
       </w:r>
     </w:p>
     <w:p>
@@ -4124,31 +4174,21 @@
       </w:r>
       <w:proofErr w:type="spellEnd"/>
       <w:r>
-        <w:t>() отделяет от s подстроку длиной от начала до первого вхождения</w:t>
+        <w:t xml:space="preserve">() отделяет от s подстроку длиной от начала до первого </w:t>
       </w:r>
       <w:proofErr w:type="gramStart"/>
       <w:r>
-        <w:t xml:space="preserve"> .</w:t>
+        <w:t>вхождения .</w:t>
       </w:r>
       <w:proofErr w:type="gramEnd"/>
       <w:r>
-        <w:t xml:space="preserve"> Возвращаемое значение представляет собой кортеж из трех частей: Часть s </w:t>
-      </w:r>
-      <w:proofErr w:type="gramStart"/>
-      <w:r>
-        <w:t>до</w:t>
-      </w:r>
-      <w:proofErr w:type="gramEnd"/>
-      <w:r>
-        <w:t xml:space="preserve"> Разделитель Часть s после </w:t>
-      </w:r>
-    </w:p>
-    <w:p>
-      <w:pPr>
-        <w:pStyle w:val="a7"/>
-      </w:pPr>
-      <w:bookmarkStart w:id="0" w:name="_GoBack"/>
-      <w:bookmarkEnd w:id="0"/>
+        <w:t xml:space="preserve"> Возвращаемое значение представляет собой кортеж из трех частей: Часть s до Разделитель Часть s после </w:t>
+      </w:r>
+    </w:p>
+    <w:p>
+      <w:pPr>
+        <w:pStyle w:val="a7"/>
+      </w:pPr>
       <w:r>
         <w:t>32. Когда нужен индекс последнего вхождения подстроки в строку.</w:t>
       </w:r>
@@ -4164,8 +4204,8 @@
 </file>
 
 <file path=word/numbering.xml><?xml version="1.0" encoding="utf-8"?>
-<w:numbering xmlns:wpc="http://schemas.microsoft.com/office/word/2010/wordprocessingCanvas" xmlns:mc="http://schemas.openxmlformats.org/markup-compatibility/2006" xmlns:o="urn:schemas-microsoft-com:office:office" xmlns:r="http://schemas.openxmlformats.org/officeDocument/2006/relationships" xmlns:m="http://schemas.openxmlformats.org/officeDocument/2006/math" xmlns:v="urn:schemas-microsoft-com:vml" xmlns:wp14="http://schemas.microsoft.com/office/word/2010/wordprocessingDrawing" xmlns:wp="http://schemas.openxmlformats.org/drawingml/2006/wordprocessingDrawing" xmlns:w10="urn:schemas-microsoft-com:office:word" xmlns:w="http://schemas.openxmlformats.org/wordprocessingml/2006/main" xmlns:w14="http://schemas.microsoft.com/office/word/2010/wordml" xmlns:wpg="http://schemas.microsoft.com/office/word/2010/wordprocessingGroup" xmlns:wpi="http://schemas.microsoft.com/office/word/2010/wordprocessingInk" xmlns:wne="http://schemas.microsoft.com/office/word/2006/wordml" xmlns:wps="http://schemas.microsoft.com/office/word/2010/wordprocessingShape" mc:Ignorable="w14 wp14">
-  <w:abstractNum w:abstractNumId="0">
+<w:numbering xmlns:wpc="http://schemas.microsoft.com/office/word/2010/wordprocessingCanvas" xmlns:mc="http://schemas.openxmlformats.org/markup-compatibility/2006" xmlns:o="urn:schemas-microsoft-com:office:office" xmlns:r="http://schemas.openxmlformats.org/officeDocument/2006/relationships" xmlns:m="http://schemas.openxmlformats.org/officeDocument/2006/math" xmlns:v="urn:schemas-microsoft-com:vml" xmlns:wp14="http://schemas.microsoft.com/office/word/2010/wordprocessingDrawing" xmlns:wp="http://schemas.openxmlformats.org/drawingml/2006/wordprocessingDrawing" xmlns:w10="urn:schemas-microsoft-com:office:word" xmlns:w="http://schemas.openxmlformats.org/wordprocessingml/2006/main" xmlns:w14="http://schemas.microsoft.com/office/word/2010/wordml" xmlns:w15="http://schemas.microsoft.com/office/word/2012/wordml" xmlns:wpg="http://schemas.microsoft.com/office/word/2010/wordprocessingGroup" xmlns:wpi="http://schemas.microsoft.com/office/word/2010/wordprocessingInk" xmlns:wne="http://schemas.microsoft.com/office/word/2006/wordml" xmlns:wps="http://schemas.microsoft.com/office/word/2010/wordprocessingShape" mc:Ignorable="w14 w15 wp14">
+  <w:abstractNum w:abstractNumId="0" w15:restartNumberingAfterBreak="0">
     <w:nsid w:val="3B2C367E"/>
     <w:multiLevelType w:val="hybridMultilevel"/>
     <w:tmpl w:val="36920224"/>
@@ -4261,7 +4301,7 @@
 </file>
 
 <file path=word/styles.xml><?xml version="1.0" encoding="utf-8"?>
-<w:styles xmlns:mc="http://schemas.openxmlformats.org/markup-compatibility/2006" xmlns:r="http://schemas.openxmlformats.org/officeDocument/2006/relationships" xmlns:w="http://schemas.openxmlformats.org/wordprocessingml/2006/main" xmlns:w14="http://schemas.microsoft.com/office/word/2010/wordml" mc:Ignorable="w14">
+<w:styles xmlns:mc="http://schemas.openxmlformats.org/markup-compatibility/2006" xmlns:r="http://schemas.openxmlformats.org/officeDocument/2006/relationships" xmlns:w="http://schemas.openxmlformats.org/wordprocessingml/2006/main" xmlns:w14="http://schemas.microsoft.com/office/word/2010/wordml" xmlns:w15="http://schemas.microsoft.com/office/word/2012/wordml" mc:Ignorable="w14 w15">
   <w:docDefaults>
     <w:rPrDefault>
       <w:rPr>
@@ -4277,447 +4317,378 @@
       </w:pPr>
     </w:pPrDefault>
   </w:docDefaults>
-  <w:latentStyles w:defLockedState="0" w:defUIPriority="99" w:defSemiHidden="1" w:defUnhideWhenUsed="1" w:defQFormat="0" w:count="267">
-    <w:lsdException w:name="Normal" w:semiHidden="0" w:uiPriority="1" w:unhideWhenUsed="0" w:qFormat="1"/>
-    <w:lsdException w:name="heading 1" w:semiHidden="0" w:uiPriority="9" w:unhideWhenUsed="0" w:qFormat="1"/>
-    <w:lsdException w:name="heading 2" w:uiPriority="9" w:qFormat="1"/>
-    <w:lsdException w:name="heading 3" w:uiPriority="9" w:qFormat="1"/>
-    <w:lsdException w:name="heading 4" w:uiPriority="9" w:qFormat="1"/>
-    <w:lsdException w:name="heading 5" w:uiPriority="9" w:qFormat="1"/>
-    <w:lsdException w:name="heading 6" w:uiPriority="9" w:qFormat="1"/>
-    <w:lsdException w:name="heading 7" w:uiPriority="9" w:qFormat="1"/>
-    <w:lsdException w:name="heading 8" w:uiPriority="9" w:qFormat="1"/>
-    <w:lsdException w:name="heading 9" w:uiPriority="9" w:qFormat="1"/>
-    <w:lsdException w:name="toc 1" w:uiPriority="39"/>
-    <w:lsdException w:name="toc 2" w:uiPriority="39"/>
-    <w:lsdException w:name="toc 3" w:uiPriority="39"/>
-    <w:lsdException w:name="toc 4" w:uiPriority="39"/>
-    <w:lsdException w:name="toc 5" w:uiPriority="39"/>
-    <w:lsdException w:name="toc 6" w:uiPriority="39"/>
-    <w:lsdException w:name="toc 7" w:uiPriority="39"/>
-    <w:lsdException w:name="toc 8" w:uiPriority="39"/>
-    <w:lsdException w:name="toc 9" w:uiPriority="39"/>
-    <w:lsdException w:name="caption" w:uiPriority="35" w:qFormat="1"/>
-    <w:lsdException w:name="Title" w:semiHidden="0" w:uiPriority="10" w:unhideWhenUsed="0" w:qFormat="1"/>
-    <w:lsdException w:name="Default Paragraph Font" w:uiPriority="1"/>
-    <w:lsdException w:name="Body Text" w:uiPriority="1" w:qFormat="1"/>
-    <w:lsdException w:name="Subtitle" w:semiHidden="0" w:uiPriority="11" w:unhideWhenUsed="0" w:qFormat="1"/>
-    <w:lsdException w:name="Strong" w:semiHidden="0" w:uiPriority="22" w:unhideWhenUsed="0" w:qFormat="1"/>
-    <w:lsdException w:name="Emphasis" w:semiHidden="0" w:uiPriority="20" w:unhideWhenUsed="0" w:qFormat="1"/>
-    <w:lsdException w:name="Table Grid" w:semiHidden="0" w:uiPriority="59" w:unhideWhenUsed="0"/>
-    <w:lsdException w:name="Placeholder Text" w:unhideWhenUsed="0"/>
-    <w:lsdException w:name="No Spacing" w:semiHidden="0" w:uiPriority="1" w:unhideWhenUsed="0" w:qFormat="1"/>
-    <w:lsdException w:name="Light Shading" w:semiHidden="0" w:uiPriority="60" w:unhideWhenUsed="0"/>
-    <w:lsdException w:name="Light List" w:semiHidden="0" w:uiPriority="61" w:unhideWhenUsed="0"/>
-    <w:lsdException w:name="Light Grid" w:semiHidden="0" w:uiPriority="62" w:unhideWhenUsed="0"/>
-    <w:lsdException w:name="Medium Shading 1" w:semiHidden="0" w:uiPriority="63" w:unhideWhenUsed="0"/>
-    <w:lsdException w:name="Medium Shading 2" w:semiHidden="0" w:uiPriority="64" w:unhideWhenUsed="0"/>
-    <w:lsdException w:name="Medium List 1" w:semiHidden="0" w:uiPriority="65" w:unhideWhenUsed="0"/>
-    <w:lsdException w:name="Medium List 2" w:semiHidden="0" w:uiPriority="66" w:unhideWhenUsed="0"/>
-    <w:lsdException w:name="Medium Grid 1" w:semiHidden="0" w:uiPriority="67" w:unhideWhenUsed="0"/>
-    <w:lsdException w:name="Medium Grid 2" w:semiHidden="0" w:uiPriority="68" w:unhideWhenUsed="0"/>
-    <w:lsdException w:name="Medium Grid 3" w:semiHidden="0" w:uiPriority="69" w:unhideWhenUsed="0"/>
-    <w:lsdException w:name="Dark List" w:semiHidden="0" w:uiPriority="70" w:unhideWhenUsed="0"/>
-    <w:lsdException w:name="Colorful Shading" w:semiHidden="0" w:uiPriority="71" w:unhideWhenUsed="0"/>
-    <w:lsdException w:name="Colorful List" w:semiHidden="0" w:uiPriority="72" w:unhideWhenUsed="0"/>
-    <w:lsdException w:name="Colorful Grid" w:semiHidden="0" w:uiPriority="73" w:unhideWhenUsed="0"/>
-    <w:lsdException w:name="Light Shading Accent 1" w:semiHidden="0" w:uiPriority="60" w:unhideWhenUsed="0"/>
-    <w:lsdException w:name="Light List Accent 1" w:semiHidden="0" w:uiPriority="61" w:unhideWhenUsed="0"/>
-    <w:lsdException w:name="Light Grid Accent 1" w:semiHidden="0" w:uiPriority="62" w:unhideWhenUsed="0"/>
-    <w:lsdException w:name="Medium Shading 1 Accent 1" w:semiHidden="0" w:uiPriority="63" w:unhideWhenUsed="0"/>
-    <w:lsdException w:name="Medium Shading 2 Accent 1" w:semiHidden="0" w:uiPriority="64" w:unhideWhenUsed="0"/>
-    <w:lsdException w:name="Medium List 1 Accent 1" w:semiHidden="0" w:uiPriority="65" w:unhideWhenUsed="0"/>
-    <w:lsdException w:name="Revision" w:unhideWhenUsed="0"/>
-    <w:lsdException w:name="List Paragraph" w:semiHidden="0" w:uiPriority="34" w:unhideWhenUsed="0" w:qFormat="1"/>
-    <w:lsdException w:name="Quote" w:semiHidden="0" w:uiPriority="29" w:unhideWhenUsed="0" w:qFormat="1"/>
-    <w:lsdException w:name="Intense Quote" w:semiHidden="0" w:uiPriority="30" w:unhideWhenUsed="0" w:qFormat="1"/>
-    <w:lsdException w:name="Medium List 2 Accent 1" w:semiHidden="0" w:uiPriority="66" w:unhideWhenUsed="0"/>
-    <w:lsdException w:name="Medium Grid 1 Accent 1" w:semiHidden="0" w:uiPriority="67" w:unhideWhenUsed="0"/>
-    <w:lsdException w:name="Medium Grid 2 Accent 1" w:semiHidden="0" w:uiPriority="68" w:unhideWhenUsed="0"/>
-    <w:lsdException w:name="Medium Grid 3 Accent 1" w:semiHidden="0" w:uiPriority="69" w:unhideWhenUsed="0"/>
-    <w:lsdException w:name="Dark List Accent 1" w:semiHidden="0" w:uiPriority="70" w:unhideWhenUsed="0"/>
-    <w:lsdException w:name="Colorful Shading Accent 1" w:semiHidden="0" w:uiPriority="71" w:unhideWhenUsed="0"/>
-    <w:lsdException w:name="Colorful List Accent 1" w:semiHidden="0" w:uiPriority="72" w:unhideWhenUsed="0"/>
-    <w:lsdException w:name="Colorful Grid Accent 1" w:semiHidden="0" w:uiPriority="73" w:unhideWhenUsed="0"/>
-    <w:lsdException w:name="Light Shading Accent 2" w:semiHidden="0" w:uiPriority="60" w:unhideWhenUsed="0"/>
-    <w:lsdException w:name="Light List Accent 2" w:semiHidden="0" w:uiPriority="61" w:unhideWhenUsed="0"/>
-    <w:lsdException w:name="Light Grid Accent 2" w:semiHidden="0" w:uiPriority="62" w:unhideWhenUsed="0"/>
-    <w:lsdException w:name="Medium Shading 1 Accent 2" w:semiHidden="0" w:uiPriority="63" w:unhideWhenUsed="0"/>
-    <w:lsdException w:name="Medium Shading 2 Accent 2" w:semiHidden="0" w:uiPriority="64" w:unhideWhenUsed="0"/>
-    <w:lsdException w:name="Medium List 1 Accent 2" w:semiHidden="0" w:uiPriority="65" w:unhideWhenUsed="0"/>
-    <w:lsdException w:name="Medium List 2 Accent 2" w:semiHidden="0" w:uiPriority="66" w:unhideWhenUsed="0"/>
-    <w:lsdException w:name="Medium Grid 1 Accent 2" w:semiHidden="0" w:uiPriority="67" w:unhideWhenUsed="0"/>
-    <w:lsdException w:name="Medium Grid 2 Accent 2" w:semiHidden="0" w:uiPriority="68" w:unhideWhenUsed="0"/>
-    <w:lsdException w:name="Medium Grid 3 Accent 2" w:semiHidden="0" w:uiPriority="69" w:unhideWhenUsed="0"/>
-    <w:lsdException w:name="Dark List Accent 2" w:semiHidden="0" w:uiPriority="70" w:unhideWhenUsed="0"/>
-    <w:lsdException w:name="Colorful Shading Accent 2" w:semiHidden="0" w:uiPriority="71" w:unhideWhenUsed="0"/>
-    <w:lsdException w:name="Colorful List Accent 2" w:semiHidden="0" w:uiPriority="72" w:unhideWhenUsed="0"/>
-    <w:lsdException w:name="Colorful Grid Accent 2" w:semiHidden="0" w:uiPriority="73" w:unhideWhenUsed="0"/>
-    <w:lsdException w:name="Light Shading Accent 3" w:semiHidden="0" w:uiPriority="60" w:unhideWhenUsed="0"/>
-    <w:lsdException w:name="Light List Accent 3" w:semiHidden="0" w:uiPriority="61" w:unhideWhenUsed="0"/>
-    <w:lsdException w:name="Light Grid Accent 3" w:semiHidden="0" w:uiPriority="62" w:unhideWhenUsed="0"/>
-    <w:lsdException w:name="Medium Shading 1 Accent 3" w:semiHidden="0" w:uiPriority="63" w:unhideWhenUsed="0"/>
-    <w:lsdException w:name="Medium Shading 2 Accent 3" w:semiHidden="0" w:uiPriority="64" w:unhideWhenUsed="0"/>
-    <w:lsdException w:name="Medium List 1 Accent 3" w:semiHidden="0" w:uiPriority="65" w:unhideWhenUsed="0"/>
-    <w:lsdException w:name="Medium List 2 Accent 3" w:semiHidden="0" w:uiPriority="66" w:unhideWhenUsed="0"/>
-    <w:lsdException w:name="Medium Grid 1 Accent 3" w:semiHidden="0" w:uiPriority="67" w:unhideWhenUsed="0"/>
-    <w:lsdException w:name="Medium Grid 2 Accent 3" w:semiHidden="0" w:uiPriority="68" w:unhideWhenUsed="0"/>
-    <w:lsdException w:name="Medium Grid 3 Accent 3" w:semiHidden="0" w:uiPriority="69" w:unhideWhenUsed="0"/>
-    <w:lsdException w:name="Dark List Accent 3" w:semiHidden="0" w:uiPriority="70" w:unhideWhenUsed="0"/>
-    <w:lsdException w:name="Colorful Shading Accent 3" w:semiHidden="0" w:uiPriority="71" w:unhideWhenUsed="0"/>
-    <w:lsdException w:name="Colorful List Accent 3" w:semiHidden="0" w:uiPriority="72" w:unhideWhenUsed="0"/>
-    <w:lsdException w:name="Colorful Grid Accent 3" w:semiHidden="0" w:uiPriority="73" w:unhideWhenUsed="0"/>
-    <w:lsdException w:name="Light Shading Accent 4" w:semiHidden="0" w:uiPriority="60" w:unhideWhenUsed="0"/>
-    <w:lsdException w:name="Light List Accent 4" w:semiHidden="0" w:uiPriority="61" w:unhideWhenUsed="0"/>
-    <w:lsdException w:name="Light Grid Accent 4" w:semiHidden="0" w:uiPriority="62" w:unhideWhenUsed="0"/>
-    <w:lsdException w:name="Medium Shading 1 Accent 4" w:semiHidden="0" w:uiPriority="63" w:unhideWhenUsed="0"/>
-    <w:lsdException w:name="Medium Shading 2 Accent 4" w:semiHidden="0" w:uiPriority="64" w:unhideWhenUsed="0"/>
-    <w:lsdException w:name="Medium List 1 Accent 4" w:semiHidden="0" w:uiPriority="65" w:unhideWhenUsed="0"/>
-    <w:lsdException w:name="Medium List 2 Accent 4" w:semiHidden="0" w:uiPriority="66" w:unhideWhenUsed="0"/>
-    <w:lsdException w:name="Medium Grid 1 Accent 4" w:semiHidden="0" w:uiPriority="67" w:unhideWhenUsed="0"/>
-    <w:lsdException w:name="Medium Grid 2 Accent 4" w:semiHidden="0" w:uiPriority="68" w:unhideWhenUsed="0"/>
-    <w:lsdException w:name="Medium Grid 3 Accent 4" w:semiHidden="0" w:uiPriority="69" w:unhideWhenUsed="0"/>
-    <w:lsdException w:name="Dark List Accent 4" w:semiHidden="0" w:uiPriority="70" w:unhideWhenUsed="0"/>
-    <w:lsdException w:name="Colorful Shading Accent 4" w:semiHidden="0" w:uiPriority="71" w:unhideWhenUsed="0"/>
-    <w:lsdException w:name="Colorful List Accent 4" w:semiHidden="0" w:uiPriority="72" w:unhideWhenUsed="0"/>
-    <w:lsdException w:name="Colorful Grid Accent 4" w:semiHidden="0" w:uiPriority="73" w:unhideWhenUsed="0"/>
-    <w:lsdException w:name="Light Shading Accent 5" w:semiHidden="0" w:uiPriority="60" w:unhideWhenUsed="0"/>
-    <w:lsdException w:name="Light List Accent 5" w:semiHidden="0" w:uiPriority="61" w:unhideWhenUsed="0"/>
-    <w:lsdException w:name="Light Grid Accent 5" w:semiHidden="0" w:uiPriority="62" w:unhideWhenUsed="0"/>
-    <w:lsdException w:name="Medium Shading 1 Accent 5" w:semiHidden="0" w:uiPriority="63" w:unhideWhenUsed="0"/>
-    <w:lsdException w:name="Medium Shading 2 Accent 5" w:semiHidden="0" w:uiPriority="64" w:unhideWhenUsed="0"/>
-    <w:lsdException w:name="Medium List 1 Accent 5" w:semiHidden="0" w:uiPriority="65" w:unhideWhenUsed="0"/>
-    <w:lsdException w:name="Medium List 2 Accent 5" w:semiHidden="0" w:uiPriority="66" w:unhideWhenUsed="0"/>
-    <w:lsdException w:name="Medium Grid 1 Accent 5" w:semiHidden="0" w:uiPriority="67" w:unhideWhenUsed="0"/>
-    <w:lsdException w:name="Medium Grid 2 Accent 5" w:semiHidden="0" w:uiPriority="68" w:unhideWhenUsed="0"/>
-    <w:lsdException w:name="Medium Grid 3 Accent 5" w:semiHidden="0" w:uiPriority="69" w:unhideWhenUsed="0"/>
-    <w:lsdException w:name="Dark List Accent 5" w:semiHidden="0" w:uiPriority="70" w:unhideWhenUsed="0"/>
-    <w:lsdException w:name="Colorful Shading Accent 5" w:semiHidden="0" w:uiPriority="71" w:unhideWhenUsed="0"/>
-    <w:lsdException w:name="Colorful List Accent 5" w:semiHidden="0" w:uiPriority="72" w:unhideWhenUsed="0"/>
-    <w:lsdException w:name="Colorful Grid Accent 5" w:semiHidden="0" w:uiPriority="73" w:unhideWhenUsed="0"/>
-    <w:lsdException w:name="Light Shading Accent 6" w:semiHidden="0" w:uiPriority="60" w:unhideWhenUsed="0"/>
-    <w:lsdException w:name="Light List Accent 6" w:semiHidden="0" w:uiPriority="61" w:unhideWhenUsed="0"/>
-    <w:lsdException w:name="Light Grid Accent 6" w:semiHidden="0" w:uiPriority="62" w:unhideWhenUsed="0"/>
-    <w:lsdException w:name="Medium Shading 1 Accent 6" w:semiHidden="0" w:uiPriority="63" w:unhideWhenUsed="0"/>
-    <w:lsdException w:name="Medium Shading 2 Accent 6" w:semiHidden="0" w:uiPriority="64" w:unhideWhenUsed="0"/>
-    <w:lsdException w:name="Medium List 1 Accent 6" w:semiHidden="0" w:uiPriority="65" w:unhideWhenUsed="0"/>
-    <w:lsdException w:name="Medium List 2 Accent 6" w:semiHidden="0" w:uiPriority="66" w:unhideWhenUsed="0"/>
-    <w:lsdException w:name="Medium Grid 1 Accent 6" w:semiHidden="0" w:uiPriority="67" w:unhideWhenUsed="0"/>
-    <w:lsdException w:name="Medium Grid 2 Accent 6" w:semiHidden="0" w:uiPriority="68" w:unhideWhenUsed="0"/>
-    <w:lsdException w:name="Medium Grid 3 Accent 6" w:semiHidden="0" w:uiPriority="69" w:unhideWhenUsed="0"/>
-    <w:lsdException w:name="Dark List Accent 6" w:semiHidden="0" w:uiPriority="70" w:unhideWhenUsed="0"/>
-    <w:lsdException w:name="Colorful Shading Accent 6" w:semiHidden="0" w:uiPriority="71" w:unhideWhenUsed="0"/>
-    <w:lsdException w:name="Colorful List Accent 6" w:semiHidden="0" w:uiPriority="72" w:unhideWhenUsed="0"/>
-    <w:lsdException w:name="Colorful Grid Accent 6" w:semiHidden="0" w:uiPriority="73" w:unhideWhenUsed="0"/>
-    <w:lsdException w:name="Subtle Emphasis" w:semiHidden="0" w:uiPriority="19" w:unhideWhenUsed="0" w:qFormat="1"/>
-    <w:lsdException w:name="Intense Emphasis" w:semiHidden="0" w:uiPriority="21" w:unhideWhenUsed="0" w:qFormat="1"/>
-    <w:lsdException w:name="Subtle Reference" w:semiHidden="0" w:uiPriority="31" w:unhideWhenUsed="0" w:qFormat="1"/>
-    <w:lsdException w:name="Intense Reference" w:semiHidden="0" w:uiPriority="32" w:unhideWhenUsed="0" w:qFormat="1"/>
-    <w:lsdException w:name="Book Title" w:semiHidden="0" w:uiPriority="33" w:unhideWhenUsed="0" w:qFormat="1"/>
-    <w:lsdException w:name="Bibliography" w:uiPriority="37"/>
-    <w:lsdException w:name="TOC Heading" w:uiPriority="39" w:qFormat="1"/>
-  </w:latentStyles>
-  <w:style w:type="paragraph" w:default="1" w:styleId="a">
-    <w:name w:val="Normal"/>
-    <w:uiPriority w:val="1"/>
-    <w:qFormat/>
-    <w:rsid w:val="0067564E"/>
-    <w:pPr>
-      <w:widowControl w:val="0"/>
-      <w:autoSpaceDE w:val="0"/>
-      <w:autoSpaceDN w:val="0"/>
-      <w:spacing w:after="0" w:line="240" w:lineRule="auto"/>
-    </w:pPr>
-    <w:rPr>
-      <w:rFonts w:ascii="Times New Roman" w:eastAsia="Times New Roman" w:hAnsi="Times New Roman" w:cs="Times New Roman"/>
-    </w:rPr>
-  </w:style>
-  <w:style w:type="character" w:default="1" w:styleId="a0">
-    <w:name w:val="Default Paragraph Font"/>
-    <w:uiPriority w:val="1"/>
-    <w:semiHidden/>
-    <w:unhideWhenUsed/>
-  </w:style>
-  <w:style w:type="table" w:default="1" w:styleId="a1">
-    <w:name w:val="Normal Table"/>
-    <w:uiPriority w:val="99"/>
-    <w:semiHidden/>
-    <w:unhideWhenUsed/>
-    <w:tblPr>
-      <w:tblInd w:w="0" w:type="dxa"/>
-      <w:tblCellMar>
-        <w:top w:w="0" w:type="dxa"/>
-        <w:left w:w="108" w:type="dxa"/>
-        <w:bottom w:w="0" w:type="dxa"/>
-        <w:right w:w="108" w:type="dxa"/>
-      </w:tblCellMar>
-    </w:tblPr>
-  </w:style>
-  <w:style w:type="numbering" w:default="1" w:styleId="a2">
-    <w:name w:val="No List"/>
-    <w:uiPriority w:val="99"/>
-    <w:semiHidden/>
-    <w:unhideWhenUsed/>
-  </w:style>
-  <w:style w:type="paragraph" w:styleId="a3">
-    <w:name w:val="Body Text"/>
-    <w:basedOn w:val="a"/>
-    <w:link w:val="a4"/>
-    <w:uiPriority w:val="1"/>
-    <w:semiHidden/>
-    <w:unhideWhenUsed/>
-    <w:qFormat/>
-    <w:rsid w:val="0067564E"/>
-    <w:rPr>
-      <w:sz w:val="32"/>
-      <w:szCs w:val="32"/>
-    </w:rPr>
-  </w:style>
-  <w:style w:type="character" w:customStyle="1" w:styleId="a4">
-    <w:name w:val="Основной текст Знак"/>
-    <w:basedOn w:val="a0"/>
-    <w:link w:val="a3"/>
-    <w:uiPriority w:val="1"/>
-    <w:semiHidden/>
-    <w:rsid w:val="0067564E"/>
-    <w:rPr>
-      <w:rFonts w:ascii="Times New Roman" w:eastAsia="Times New Roman" w:hAnsi="Times New Roman" w:cs="Times New Roman"/>
-      <w:sz w:val="32"/>
-      <w:szCs w:val="32"/>
-    </w:rPr>
-  </w:style>
-  <w:style w:type="paragraph" w:customStyle="1" w:styleId="TableParagraph">
-    <w:name w:val="Table Paragraph"/>
-    <w:basedOn w:val="a"/>
-    <w:uiPriority w:val="1"/>
-    <w:qFormat/>
-    <w:rsid w:val="0067564E"/>
-    <w:pPr>
-      <w:spacing w:line="304" w:lineRule="exact"/>
-      <w:ind w:left="200"/>
-    </w:pPr>
-  </w:style>
-  <w:style w:type="table" w:customStyle="1" w:styleId="TableNormal">
-    <w:name w:val="Table Normal"/>
-    <w:uiPriority w:val="2"/>
-    <w:semiHidden/>
-    <w:qFormat/>
-    <w:rsid w:val="0067564E"/>
-    <w:pPr>
-      <w:widowControl w:val="0"/>
-      <w:autoSpaceDE w:val="0"/>
-      <w:autoSpaceDN w:val="0"/>
-      <w:spacing w:after="0" w:line="240" w:lineRule="auto"/>
-    </w:pPr>
-    <w:rPr>
-      <w:lang w:val="en-US"/>
-    </w:rPr>
-    <w:tblPr>
-      <w:tblCellMar>
-        <w:top w:w="0" w:type="dxa"/>
-        <w:left w:w="0" w:type="dxa"/>
-        <w:bottom w:w="0" w:type="dxa"/>
-        <w:right w:w="0" w:type="dxa"/>
-      </w:tblCellMar>
-    </w:tblPr>
-  </w:style>
-  <w:style w:type="paragraph" w:styleId="a5">
-    <w:name w:val="Balloon Text"/>
-    <w:basedOn w:val="a"/>
-    <w:link w:val="a6"/>
-    <w:uiPriority w:val="99"/>
-    <w:semiHidden/>
-    <w:unhideWhenUsed/>
-    <w:rsid w:val="0067564E"/>
-    <w:rPr>
-      <w:rFonts w:ascii="Tahoma" w:hAnsi="Tahoma" w:cs="Tahoma"/>
-      <w:sz w:val="16"/>
-      <w:szCs w:val="16"/>
-    </w:rPr>
-  </w:style>
-  <w:style w:type="character" w:customStyle="1" w:styleId="a6">
-    <w:name w:val="Текст выноски Знак"/>
-    <w:basedOn w:val="a0"/>
-    <w:link w:val="a5"/>
-    <w:uiPriority w:val="99"/>
-    <w:semiHidden/>
-    <w:rsid w:val="0067564E"/>
-    <w:rPr>
-      <w:rFonts w:ascii="Tahoma" w:eastAsia="Times New Roman" w:hAnsi="Tahoma" w:cs="Tahoma"/>
-      <w:sz w:val="16"/>
-      <w:szCs w:val="16"/>
-    </w:rPr>
-  </w:style>
-  <w:style w:type="paragraph" w:styleId="a7">
-    <w:name w:val="List Paragraph"/>
-    <w:basedOn w:val="a"/>
-    <w:uiPriority w:val="34"/>
-    <w:qFormat/>
-    <w:rsid w:val="0032170C"/>
-    <w:pPr>
-      <w:ind w:left="720"/>
-      <w:contextualSpacing/>
-    </w:pPr>
-  </w:style>
-</w:styles>
-</file>
-
-<file path=word/stylesWithEffects.xml><?xml version="1.0" encoding="utf-8"?>
-<w:styles xmlns:wpc="http://schemas.microsoft.com/office/word/2010/wordprocessingCanvas" xmlns:mc="http://schemas.openxmlformats.org/markup-compatibility/2006" xmlns:o="urn:schemas-microsoft-com:office:office" xmlns:r="http://schemas.openxmlformats.org/officeDocument/2006/relationships" xmlns:m="http://schemas.openxmlformats.org/officeDocument/2006/math" xmlns:v="urn:schemas-microsoft-com:vml" xmlns:wp14="http://schemas.microsoft.com/office/word/2010/wordprocessingDrawing" xmlns:wp="http://schemas.openxmlformats.org/drawingml/2006/wordprocessingDrawing" xmlns:w10="urn:schemas-microsoft-com:office:word" xmlns:w="http://schemas.openxmlformats.org/wordprocessingml/2006/main" xmlns:w14="http://schemas.microsoft.com/office/word/2010/wordml" xmlns:wpg="http://schemas.microsoft.com/office/word/2010/wordprocessingGroup" xmlns:wpi="http://schemas.microsoft.com/office/word/2010/wordprocessingInk" xmlns:wne="http://schemas.microsoft.com/office/word/2006/wordml" xmlns:wps="http://schemas.microsoft.com/office/word/2010/wordprocessingShape" mc:Ignorable="w14 wp14">
-  <w:docDefaults>
-    <w:rPrDefault>
-      <w:rPr>
-        <w:rFonts w:asciiTheme="minorHAnsi" w:eastAsiaTheme="minorHAnsi" w:hAnsiTheme="minorHAnsi" w:cstheme="minorBidi"/>
-        <w:sz w:val="22"/>
-        <w:szCs w:val="22"/>
-        <w:lang w:val="ru-RU" w:eastAsia="en-US" w:bidi="ar-SA"/>
-      </w:rPr>
-    </w:rPrDefault>
-    <w:pPrDefault>
-      <w:pPr>
-        <w:spacing w:after="200" w:line="276" w:lineRule="auto"/>
-      </w:pPr>
-    </w:pPrDefault>
-  </w:docDefaults>
-  <w:latentStyles w:defLockedState="0" w:defUIPriority="99" w:defSemiHidden="1" w:defUnhideWhenUsed="1" w:defQFormat="0" w:count="267">
-    <w:lsdException w:name="Normal" w:semiHidden="0" w:uiPriority="1" w:unhideWhenUsed="0" w:qFormat="1"/>
-    <w:lsdException w:name="heading 1" w:semiHidden="0" w:uiPriority="9" w:unhideWhenUsed="0" w:qFormat="1"/>
-    <w:lsdException w:name="heading 2" w:uiPriority="9" w:qFormat="1"/>
-    <w:lsdException w:name="heading 3" w:uiPriority="9" w:qFormat="1"/>
-    <w:lsdException w:name="heading 4" w:uiPriority="9" w:qFormat="1"/>
-    <w:lsdException w:name="heading 5" w:uiPriority="9" w:qFormat="1"/>
-    <w:lsdException w:name="heading 6" w:uiPriority="9" w:qFormat="1"/>
-    <w:lsdException w:name="heading 7" w:uiPriority="9" w:qFormat="1"/>
-    <w:lsdException w:name="heading 8" w:uiPriority="9" w:qFormat="1"/>
-    <w:lsdException w:name="heading 9" w:uiPriority="9" w:qFormat="1"/>
-    <w:lsdException w:name="toc 1" w:uiPriority="39"/>
-    <w:lsdException w:name="toc 2" w:uiPriority="39"/>
-    <w:lsdException w:name="toc 3" w:uiPriority="39"/>
-    <w:lsdException w:name="toc 4" w:uiPriority="39"/>
-    <w:lsdException w:name="toc 5" w:uiPriority="39"/>
-    <w:lsdException w:name="toc 6" w:uiPriority="39"/>
-    <w:lsdException w:name="toc 7" w:uiPriority="39"/>
-    <w:lsdException w:name="toc 8" w:uiPriority="39"/>
-    <w:lsdException w:name="toc 9" w:uiPriority="39"/>
-    <w:lsdException w:name="caption" w:uiPriority="35" w:qFormat="1"/>
-    <w:lsdException w:name="Title" w:semiHidden="0" w:uiPriority="10" w:unhideWhenUsed="0" w:qFormat="1"/>
-    <w:lsdException w:name="Default Paragraph Font" w:uiPriority="1"/>
-    <w:lsdException w:name="Body Text" w:uiPriority="1" w:qFormat="1"/>
-    <w:lsdException w:name="Subtitle" w:semiHidden="0" w:uiPriority="11" w:unhideWhenUsed="0" w:qFormat="1"/>
-    <w:lsdException w:name="Strong" w:semiHidden="0" w:uiPriority="22" w:unhideWhenUsed="0" w:qFormat="1"/>
-    <w:lsdException w:name="Emphasis" w:semiHidden="0" w:uiPriority="20" w:unhideWhenUsed="0" w:qFormat="1"/>
-    <w:lsdException w:name="Table Grid" w:semiHidden="0" w:uiPriority="59" w:unhideWhenUsed="0"/>
-    <w:lsdException w:name="Placeholder Text" w:unhideWhenUsed="0"/>
-    <w:lsdException w:name="No Spacing" w:semiHidden="0" w:uiPriority="1" w:unhideWhenUsed="0" w:qFormat="1"/>
-    <w:lsdException w:name="Light Shading" w:semiHidden="0" w:uiPriority="60" w:unhideWhenUsed="0"/>
-    <w:lsdException w:name="Light List" w:semiHidden="0" w:uiPriority="61" w:unhideWhenUsed="0"/>
-    <w:lsdException w:name="Light Grid" w:semiHidden="0" w:uiPriority="62" w:unhideWhenUsed="0"/>
-    <w:lsdException w:name="Medium Shading 1" w:semiHidden="0" w:uiPriority="63" w:unhideWhenUsed="0"/>
-    <w:lsdException w:name="Medium Shading 2" w:semiHidden="0" w:uiPriority="64" w:unhideWhenUsed="0"/>
-    <w:lsdException w:name="Medium List 1" w:semiHidden="0" w:uiPriority="65" w:unhideWhenUsed="0"/>
-    <w:lsdException w:name="Medium List 2" w:semiHidden="0" w:uiPriority="66" w:unhideWhenUsed="0"/>
-    <w:lsdException w:name="Medium Grid 1" w:semiHidden="0" w:uiPriority="67" w:unhideWhenUsed="0"/>
-    <w:lsdException w:name="Medium Grid 2" w:semiHidden="0" w:uiPriority="68" w:unhideWhenUsed="0"/>
-    <w:lsdException w:name="Medium Grid 3" w:semiHidden="0" w:uiPriority="69" w:unhideWhenUsed="0"/>
-    <w:lsdException w:name="Dark List" w:semiHidden="0" w:uiPriority="70" w:unhideWhenUsed="0"/>
-    <w:lsdException w:name="Colorful Shading" w:semiHidden="0" w:uiPriority="71" w:unhideWhenUsed="0"/>
-    <w:lsdException w:name="Colorful List" w:semiHidden="0" w:uiPriority="72" w:unhideWhenUsed="0"/>
-    <w:lsdException w:name="Colorful Grid" w:semiHidden="0" w:uiPriority="73" w:unhideWhenUsed="0"/>
-    <w:lsdException w:name="Light Shading Accent 1" w:semiHidden="0" w:uiPriority="60" w:unhideWhenUsed="0"/>
-    <w:lsdException w:name="Light List Accent 1" w:semiHidden="0" w:uiPriority="61" w:unhideWhenUsed="0"/>
-    <w:lsdException w:name="Light Grid Accent 1" w:semiHidden="0" w:uiPriority="62" w:unhideWhenUsed="0"/>
-    <w:lsdException w:name="Medium Shading 1 Accent 1" w:semiHidden="0" w:uiPriority="63" w:unhideWhenUsed="0"/>
-    <w:lsdException w:name="Medium Shading 2 Accent 1" w:semiHidden="0" w:uiPriority="64" w:unhideWhenUsed="0"/>
-    <w:lsdException w:name="Medium List 1 Accent 1" w:semiHidden="0" w:uiPriority="65" w:unhideWhenUsed="0"/>
-    <w:lsdException w:name="Revision" w:unhideWhenUsed="0"/>
-    <w:lsdException w:name="List Paragraph" w:semiHidden="0" w:uiPriority="34" w:unhideWhenUsed="0" w:qFormat="1"/>
-    <w:lsdException w:name="Quote" w:semiHidden="0" w:uiPriority="29" w:unhideWhenUsed="0" w:qFormat="1"/>
-    <w:lsdException w:name="Intense Quote" w:semiHidden="0" w:uiPriority="30" w:unhideWhenUsed="0" w:qFormat="1"/>
-    <w:lsdException w:name="Medium List 2 Accent 1" w:semiHidden="0" w:uiPriority="66" w:unhideWhenUsed="0"/>
-    <w:lsdException w:name="Medium Grid 1 Accent 1" w:semiHidden="0" w:uiPriority="67" w:unhideWhenUsed="0"/>
-    <w:lsdException w:name="Medium Grid 2 Accent 1" w:semiHidden="0" w:uiPriority="68" w:unhideWhenUsed="0"/>
-    <w:lsdException w:name="Medium Grid 3 Accent 1" w:semiHidden="0" w:uiPriority="69" w:unhideWhenUsed="0"/>
-    <w:lsdException w:name="Dark List Accent 1" w:semiHidden="0" w:uiPriority="70" w:unhideWhenUsed="0"/>
-    <w:lsdException w:name="Colorful Shading Accent 1" w:semiHidden="0" w:uiPriority="71" w:unhideWhenUsed="0"/>
-    <w:lsdException w:name="Colorful List Accent 1" w:semiHidden="0" w:uiPriority="72" w:unhideWhenUsed="0"/>
-    <w:lsdException w:name="Colorful Grid Accent 1" w:semiHidden="0" w:uiPriority="73" w:unhideWhenUsed="0"/>
-    <w:lsdException w:name="Light Shading Accent 2" w:semiHidden="0" w:uiPriority="60" w:unhideWhenUsed="0"/>
-    <w:lsdException w:name="Light List Accent 2" w:semiHidden="0" w:uiPriority="61" w:unhideWhenUsed="0"/>
-    <w:lsdException w:name="Light Grid Accent 2" w:semiHidden="0" w:uiPriority="62" w:unhideWhenUsed="0"/>
-    <w:lsdException w:name="Medium Shading 1 Accent 2" w:semiHidden="0" w:uiPriority="63" w:unhideWhenUsed="0"/>
-    <w:lsdException w:name="Medium Shading 2 Accent 2" w:semiHidden="0" w:uiPriority="64" w:unhideWhenUsed="0"/>
-    <w:lsdException w:name="Medium List 1 Accent 2" w:semiHidden="0" w:uiPriority="65" w:unhideWhenUsed="0"/>
-    <w:lsdException w:name="Medium List 2 Accent 2" w:semiHidden="0" w:uiPriority="66" w:unhideWhenUsed="0"/>
-    <w:lsdException w:name="Medium Grid 1 Accent 2" w:semiHidden="0" w:uiPriority="67" w:unhideWhenUsed="0"/>
-    <w:lsdException w:name="Medium Grid 2 Accent 2" w:semiHidden="0" w:uiPriority="68" w:unhideWhenUsed="0"/>
-    <w:lsdException w:name="Medium Grid 3 Accent 2" w:semiHidden="0" w:uiPriority="69" w:unhideWhenUsed="0"/>
-    <w:lsdException w:name="Dark List Accent 2" w:semiHidden="0" w:uiPriority="70" w:unhideWhenUsed="0"/>
-    <w:lsdException w:name="Colorful Shading Accent 2" w:semiHidden="0" w:uiPriority="71" w:unhideWhenUsed="0"/>
-    <w:lsdException w:name="Colorful List Accent 2" w:semiHidden="0" w:uiPriority="72" w:unhideWhenUsed="0"/>
-    <w:lsdException w:name="Colorful Grid Accent 2" w:semiHidden="0" w:uiPriority="73" w:unhideWhenUsed="0"/>
-    <w:lsdException w:name="Light Shading Accent 3" w:semiHidden="0" w:uiPriority="60" w:unhideWhenUsed="0"/>
-    <w:lsdException w:name="Light List Accent 3" w:semiHidden="0" w:uiPriority="61" w:unhideWhenUsed="0"/>
-    <w:lsdException w:name="Light Grid Accent 3" w:semiHidden="0" w:uiPriority="62" w:unhideWhenUsed="0"/>
-    <w:lsdException w:name="Medium Shading 1 Accent 3" w:semiHidden="0" w:uiPriority="63" w:unhideWhenUsed="0"/>
-    <w:lsdException w:name="Medium Shading 2 Accent 3" w:semiHidden="0" w:uiPriority="64" w:unhideWhenUsed="0"/>
-    <w:lsdException w:name="Medium List 1 Accent 3" w:semiHidden="0" w:uiPriority="65" w:unhideWhenUsed="0"/>
-    <w:lsdException w:name="Medium List 2 Accent 3" w:semiHidden="0" w:uiPriority="66" w:unhideWhenUsed="0"/>
-    <w:lsdException w:name="Medium Grid 1 Accent 3" w:semiHidden="0" w:uiPriority="67" w:unhideWhenUsed="0"/>
-    <w:lsdException w:name="Medium Grid 2 Accent 3" w:semiHidden="0" w:uiPriority="68" w:unhideWhenUsed="0"/>
-    <w:lsdException w:name="Medium Grid 3 Accent 3" w:semiHidden="0" w:uiPriority="69" w:unhideWhenUsed="0"/>
-    <w:lsdException w:name="Dark List Accent 3" w:semiHidden="0" w:uiPriority="70" w:unhideWhenUsed="0"/>
-    <w:lsdException w:name="Colorful Shading Accent 3" w:semiHidden="0" w:uiPriority="71" w:unhideWhenUsed="0"/>
-    <w:lsdException w:name="Colorful List Accent 3" w:semiHidden="0" w:uiPriority="72" w:unhideWhenUsed="0"/>
-    <w:lsdException w:name="Colorful Grid Accent 3" w:semiHidden="0" w:uiPriority="73" w:unhideWhenUsed="0"/>
-    <w:lsdException w:name="Light Shading Accent 4" w:semiHidden="0" w:uiPriority="60" w:unhideWhenUsed="0"/>
-    <w:lsdException w:name="Light List Accent 4" w:semiHidden="0" w:uiPriority="61" w:unhideWhenUsed="0"/>
-    <w:lsdException w:name="Light Grid Accent 4" w:semiHidden="0" w:uiPriority="62" w:unhideWhenUsed="0"/>
-    <w:lsdException w:name="Medium Shading 1 Accent 4" w:semiHidden="0" w:uiPriority="63" w:unhideWhenUsed="0"/>
-    <w:lsdException w:name="Medium Shading 2 Accent 4" w:semiHidden="0" w:uiPriority="64" w:unhideWhenUsed="0"/>
-    <w:lsdException w:name="Medium List 1 Accent 4" w:semiHidden="0" w:uiPriority="65" w:unhideWhenUsed="0"/>
-    <w:lsdException w:name="Medium List 2 Accent 4" w:semiHidden="0" w:uiPriority="66" w:unhideWhenUsed="0"/>
-    <w:lsdException w:name="Medium Grid 1 Accent 4" w:semiHidden="0" w:uiPriority="67" w:unhideWhenUsed="0"/>
-    <w:lsdException w:name="Medium Grid 2 Accent 4" w:semiHidden="0" w:uiPriority="68" w:unhideWhenUsed="0"/>
-    <w:lsdException w:name="Medium Grid 3 Accent 4" w:semiHidden="0" w:uiPriority="69" w:unhideWhenUsed="0"/>
-    <w:lsdException w:name="Dark List Accent 4" w:semiHidden="0" w:uiPriority="70" w:unhideWhenUsed="0"/>
-    <w:lsdException w:name="Colorful Shading Accent 4" w:semiHidden="0" w:uiPriority="71" w:unhideWhenUsed="0"/>
-    <w:lsdException w:name="Colorful List Accent 4" w:semiHidden="0" w:uiPriority="72" w:unhideWhenUsed="0"/>
-    <w:lsdException w:name="Colorful Grid Accent 4" w:semiHidden="0" w:uiPriority="73" w:unhideWhenUsed="0"/>
-    <w:lsdException w:name="Light Shading Accent 5" w:semiHidden="0" w:uiPriority="60" w:unhideWhenUsed="0"/>
-    <w:lsdException w:name="Light List Accent 5" w:semiHidden="0" w:uiPriority="61" w:unhideWhenUsed="0"/>
-    <w:lsdException w:name="Light Grid Accent 5" w:semiHidden="0" w:uiPriority="62" w:unhideWhenUsed="0"/>
-    <w:lsdException w:name="Medium Shading 1 Accent 5" w:semiHidden="0" w:uiPriority="63" w:unhideWhenUsed="0"/>
-    <w:lsdException w:name="Medium Shading 2 Accent 5" w:semiHidden="0" w:uiPriority="64" w:unhideWhenUsed="0"/>
-    <w:lsdException w:name="Medium List 1 Accent 5" w:semiHidden="0" w:uiPriority="65" w:unhideWhenUsed="0"/>
-    <w:lsdException w:name="Medium List 2 Accent 5" w:semiHidden="0" w:uiPriority="66" w:unhideWhenUsed="0"/>
-    <w:lsdException w:name="Medium Grid 1 Accent 5" w:semiHidden="0" w:uiPriority="67" w:unhideWhenUsed="0"/>
-    <w:lsdException w:name="Medium Grid 2 Accent 5" w:semiHidden="0" w:uiPriority="68" w:unhideWhenUsed="0"/>
-    <w:lsdException w:name="Medium Grid 3 Accent 5" w:semiHidden="0" w:uiPriority="69" w:unhideWhenUsed="0"/>
-    <w:lsdException w:name="Dark List Accent 5" w:semiHidden="0" w:uiPriority="70" w:unhideWhenUsed="0"/>
-    <w:lsdException w:name="Colorful Shading Accent 5" w:semiHidden="0" w:uiPriority="71" w:unhideWhenUsed="0"/>
-    <w:lsdException w:name="Colorful List Accent 5" w:semiHidden="0" w:uiPriority="72" w:unhideWhenUsed="0"/>
-    <w:lsdException w:name="Colorful Grid Accent 5" w:semiHidden="0" w:uiPriority="73" w:unhideWhenUsed="0"/>
-    <w:lsdException w:name="Light Shading Accent 6" w:semiHidden="0" w:uiPriority="60" w:unhideWhenUsed="0"/>
-    <w:lsdException w:name="Light List Accent 6" w:semiHidden="0" w:uiPriority="61" w:unhideWhenUsed="0"/>
-    <w:lsdException w:name="Light Grid Accent 6" w:semiHidden="0" w:uiPriority="62" w:unhideWhenUsed="0"/>
-    <w:lsdException w:name="Medium Shading 1 Accent 6" w:semiHidden="0" w:uiPriority="63" w:unhideWhenUsed="0"/>
-    <w:lsdException w:name="Medium Shading 2 Accent 6" w:semiHidden="0" w:uiPriority="64" w:unhideWhenUsed="0"/>
-    <w:lsdException w:name="Medium List 1 Accent 6" w:semiHidden="0" w:uiPriority="65" w:unhideWhenUsed="0"/>
-    <w:lsdException w:name="Medium List 2 Accent 6" w:semiHidden="0" w:uiPriority="66" w:unhideWhenUsed="0"/>
-    <w:lsdException w:name="Medium Grid 1 Accent 6" w:semiHidden="0" w:uiPriority="67" w:unhideWhenUsed="0"/>
-    <w:lsdException w:name="Medium Grid 2 Accent 6" w:semiHidden="0" w:uiPriority="68" w:unhideWhenUsed="0"/>
-    <w:lsdException w:name="Medium Grid 3 Accent 6" w:semiHidden="0" w:uiPriority="69" w:unhideWhenUsed="0"/>
-    <w:lsdException w:name="Dark List Accent 6" w:semiHidden="0" w:uiPriority="70" w:unhideWhenUsed="0"/>
-    <w:lsdException w:name="Colorful Shading Accent 6" w:semiHidden="0" w:uiPriority="71" w:unhideWhenUsed="0"/>
-    <w:lsdException w:name="Colorful List Accent 6" w:semiHidden="0" w:uiPriority="72" w:unhideWhenUsed="0"/>
-    <w:lsdException w:name="Colorful Grid Accent 6" w:semiHidden="0" w:uiPriority="73" w:unhideWhenUsed="0"/>
-    <w:lsdException w:name="Subtle Emphasis" w:semiHidden="0" w:uiPriority="19" w:unhideWhenUsed="0" w:qFormat="1"/>
-    <w:lsdException w:name="Intense Emphasis" w:semiHidden="0" w:uiPriority="21" w:unhideWhenUsed="0" w:qFormat="1"/>
-    <w:lsdException w:name="Subtle Reference" w:semiHidden="0" w:uiPriority="31" w:unhideWhenUsed="0" w:qFormat="1"/>
-    <w:lsdException w:name="Intense Reference" w:semiHidden="0" w:uiPriority="32" w:unhideWhenUsed="0" w:qFormat="1"/>
-    <w:lsdException w:name="Book Title" w:semiHidden="0" w:uiPriority="33" w:unhideWhenUsed="0" w:qFormat="1"/>
-    <w:lsdException w:name="Bibliography" w:uiPriority="37"/>
-    <w:lsdException w:name="TOC Heading" w:uiPriority="39" w:qFormat="1"/>
+  <w:latentStyles w:defLockedState="0" w:defUIPriority="99" w:defSemiHidden="0" w:defUnhideWhenUsed="0" w:defQFormat="0" w:count="371">
+    <w:lsdException w:name="Normal" w:uiPriority="1" w:qFormat="1"/>
+    <w:lsdException w:name="heading 1" w:uiPriority="9" w:qFormat="1"/>
+    <w:lsdException w:name="heading 2" w:semiHidden="1" w:uiPriority="9" w:unhideWhenUsed="1" w:qFormat="1"/>
+    <w:lsdException w:name="heading 3" w:semiHidden="1" w:uiPriority="9" w:unhideWhenUsed="1" w:qFormat="1"/>
+    <w:lsdException w:name="heading 4" w:semiHidden="1" w:uiPriority="9" w:unhideWhenUsed="1" w:qFormat="1"/>
+    <w:lsdException w:name="heading 5" w:semiHidden="1" w:uiPriority="9" w:unhideWhenUsed="1" w:qFormat="1"/>
+    <w:lsdException w:name="heading 6" w:semiHidden="1" w:uiPriority="9" w:unhideWhenUsed="1" w:qFormat="1"/>
+    <w:lsdException w:name="heading 7" w:semiHidden="1" w:uiPriority="9" w:unhideWhenUsed="1" w:qFormat="1"/>
+    <w:lsdException w:name="heading 8" w:semiHidden="1" w:uiPriority="9" w:unhideWhenUsed="1" w:qFormat="1"/>
+    <w:lsdException w:name="heading 9" w:semiHidden="1" w:uiPriority="9" w:unhideWhenUsed="1" w:qFormat="1"/>
+    <w:lsdException w:name="index 1" w:semiHidden="1" w:unhideWhenUsed="1"/>
+    <w:lsdException w:name="index 2" w:semiHidden="1" w:unhideWhenUsed="1"/>
+    <w:lsdException w:name="index 3" w:semiHidden="1" w:unhideWhenUsed="1"/>
+    <w:lsdException w:name="index 4" w:semiHidden="1" w:unhideWhenUsed="1"/>
+    <w:lsdException w:name="index 5" w:semiHidden="1" w:unhideWhenUsed="1"/>
+    <w:lsdException w:name="index 6" w:semiHidden="1" w:unhideWhenUsed="1"/>
+    <w:lsdException w:name="index 7" w:semiHidden="1" w:unhideWhenUsed="1"/>
+    <w:lsdException w:name="index 8" w:semiHidden="1" w:unhideWhenUsed="1"/>
+    <w:lsdException w:name="index 9" w:semiHidden="1" w:unhideWhenUsed="1"/>
+    <w:lsdException w:name="toc 1" w:semiHidden="1" w:uiPriority="39" w:unhideWhenUsed="1"/>
+    <w:lsdException w:name="toc 2" w:semiHidden="1" w:uiPriority="39" w:unhideWhenUsed="1"/>
+    <w:lsdException w:name="toc 3" w:semiHidden="1" w:uiPriority="39" w:unhideWhenUsed="1"/>
+    <w:lsdException w:name="toc 4" w:semiHidden="1" w:uiPriority="39" w:unhideWhenUsed="1"/>
+    <w:lsdException w:name="toc 5" w:semiHidden="1" w:uiPriority="39" w:unhideWhenUsed="1"/>
+    <w:lsdException w:name="toc 6" w:semiHidden="1" w:uiPriority="39" w:unhideWhenUsed="1"/>
+    <w:lsdException w:name="toc 7" w:semiHidden="1" w:uiPriority="39" w:unhideWhenUsed="1"/>
+    <w:lsdException w:name="toc 8" w:semiHidden="1" w:uiPriority="39" w:unhideWhenUsed="1"/>
+    <w:lsdException w:name="toc 9" w:semiHidden="1" w:uiPriority="39" w:unhideWhenUsed="1"/>
+    <w:lsdException w:name="Normal Indent" w:semiHidden="1" w:unhideWhenUsed="1"/>
+    <w:lsdException w:name="footnote text" w:semiHidden="1" w:unhideWhenUsed="1"/>
+    <w:lsdException w:name="annotation text" w:semiHidden="1" w:unhideWhenUsed="1"/>
+    <w:lsdException w:name="header" w:semiHidden="1" w:unhideWhenUsed="1"/>
+    <w:lsdException w:name="footer" w:semiHidden="1" w:unhideWhenUsed="1"/>
+    <w:lsdException w:name="index heading" w:semiHidden="1" w:unhideWhenUsed="1"/>
+    <w:lsdException w:name="caption" w:semiHidden="1" w:uiPriority="35" w:unhideWhenUsed="1" w:qFormat="1"/>
+    <w:lsdException w:name="table of figures" w:semiHidden="1" w:unhideWhenUsed="1"/>
+    <w:lsdException w:name="envelope address" w:semiHidden="1" w:unhideWhenUsed="1"/>
+    <w:lsdException w:name="envelope return" w:semiHidden="1" w:unhideWhenUsed="1"/>
+    <w:lsdException w:name="footnote reference" w:semiHidden="1" w:unhideWhenUsed="1"/>
+    <w:lsdException w:name="annotation reference" w:semiHidden="1" w:unhideWhenUsed="1"/>
+    <w:lsdException w:name="line number" w:semiHidden="1" w:unhideWhenUsed="1"/>
+    <w:lsdException w:name="page number" w:semiHidden="1" w:unhideWhenUsed="1"/>
+    <w:lsdException w:name="endnote reference" w:semiHidden="1" w:unhideWhenUsed="1"/>
+    <w:lsdException w:name="endnote text" w:semiHidden="1" w:unhideWhenUsed="1"/>
+    <w:lsdException w:name="table of authorities" w:semiHidden="1" w:unhideWhenUsed="1"/>
+    <w:lsdException w:name="macro" w:semiHidden="1" w:unhideWhenUsed="1"/>
+    <w:lsdException w:name="toa heading" w:semiHidden="1" w:unhideWhenUsed="1"/>
+    <w:lsdException w:name="List" w:semiHidden="1" w:unhideWhenUsed="1"/>
+    <w:lsdException w:name="List Bullet" w:semiHidden="1" w:unhideWhenUsed="1"/>
+    <w:lsdException w:name="List Number" w:semiHidden="1" w:unhideWhenUsed="1"/>
+    <w:lsdException w:name="List 2" w:semiHidden="1" w:unhideWhenUsed="1"/>
+    <w:lsdException w:name="List 3" w:semiHidden="1" w:unhideWhenUsed="1"/>
+    <w:lsdException w:name="List 4" w:semiHidden="1" w:unhideWhenUsed="1"/>
+    <w:lsdException w:name="List 5" w:semiHidden="1" w:unhideWhenUsed="1"/>
+    <w:lsdException w:name="List Bullet 2" w:semiHidden="1" w:unhideWhenUsed="1"/>
+    <w:lsdException w:name="List Bullet 3" w:semiHidden="1" w:unhideWhenUsed="1"/>
+    <w:lsdException w:name="List Bullet 4" w:semiHidden="1" w:unhideWhenUsed="1"/>
+    <w:lsdException w:name="List Bullet 5" w:semiHidden="1" w:unhideWhenUsed="1"/>
+    <w:lsdException w:name="List Number 2" w:semiHidden="1" w:unhideWhenUsed="1"/>
+    <w:lsdException w:name="List Number 3" w:semiHidden="1" w:unhideWhenUsed="1"/>
+    <w:lsdException w:name="List Number 4" w:semiHidden="1" w:unhideWhenUsed="1"/>
+    <w:lsdException w:name="List Number 5" w:semiHidden="1" w:unhideWhenUsed="1"/>
+    <w:lsdException w:name="Title" w:uiPriority="10" w:qFormat="1"/>
+    <w:lsdException w:name="Closing" w:semiHidden="1" w:unhideWhenUsed="1"/>
+    <w:lsdException w:name="Signature" w:semiHidden="1" w:unhideWhenUsed="1"/>
+    <w:lsdException w:name="Default Paragraph Font" w:semiHidden="1" w:uiPriority="1" w:unhideWhenUsed="1"/>
+    <w:lsdException w:name="Body Text" w:semiHidden="1" w:uiPriority="1" w:unhideWhenUsed="1" w:qFormat="1"/>
+    <w:lsdException w:name="Body Text Indent" w:semiHidden="1" w:unhideWhenUsed="1"/>
+    <w:lsdException w:name="List Continue" w:semiHidden="1" w:unhideWhenUsed="1"/>
+    <w:lsdException w:name="List Continue 2" w:semiHidden="1" w:unhideWhenUsed="1"/>
+    <w:lsdException w:name="List Continue 3" w:semiHidden="1" w:unhideWhenUsed="1"/>
+    <w:lsdException w:name="List Continue 4" w:semiHidden="1" w:unhideWhenUsed="1"/>
+    <w:lsdException w:name="List Continue 5" w:semiHidden="1" w:unhideWhenUsed="1"/>
+    <w:lsdException w:name="Message Header" w:semiHidden="1" w:unhideWhenUsed="1"/>
+    <w:lsdException w:name="Subtitle" w:uiPriority="11" w:qFormat="1"/>
+    <w:lsdException w:name="Salutation" w:semiHidden="1" w:unhideWhenUsed="1"/>
+    <w:lsdException w:name="Date" w:semiHidden="1" w:unhideWhenUsed="1"/>
+    <w:lsdException w:name="Body Text First Indent" w:semiHidden="1" w:unhideWhenUsed="1"/>
+    <w:lsdException w:name="Body Text First Indent 2" w:semiHidden="1" w:unhideWhenUsed="1"/>
+    <w:lsdException w:name="Note Heading" w:semiHidden="1" w:unhideWhenUsed="1"/>
+    <w:lsdException w:name="Body Text 2" w:semiHidden="1" w:unhideWhenUsed="1"/>
+    <w:lsdException w:name="Body Text 3" w:semiHidden="1" w:unhideWhenUsed="1"/>
+    <w:lsdException w:name="Body Text Indent 2" w:semiHidden="1" w:unhideWhenUsed="1"/>
+    <w:lsdException w:name="Body Text Indent 3" w:semiHidden="1" w:unhideWhenUsed="1"/>
+    <w:lsdException w:name="Block Text" w:semiHidden="1" w:unhideWhenUsed="1"/>
+    <w:lsdException w:name="Hyperlink" w:semiHidden="1" w:unhideWhenUsed="1"/>
+    <w:lsdException w:name="FollowedHyperlink" w:semiHidden="1" w:unhideWhenUsed="1"/>
+    <w:lsdException w:name="Strong" w:uiPriority="22" w:qFormat="1"/>
+    <w:lsdException w:name="Emphasis" w:uiPriority="20" w:qFormat="1"/>
+    <w:lsdException w:name="Document Map" w:semiHidden="1" w:unhideWhenUsed="1"/>
+    <w:lsdException w:name="Plain Text" w:semiHidden="1" w:unhideWhenUsed="1"/>
+    <w:lsdException w:name="E-mail Signature" w:semiHidden="1" w:unhideWhenUsed="1"/>
+    <w:lsdException w:name="HTML Top of Form" w:semiHidden="1" w:unhideWhenUsed="1"/>
+    <w:lsdException w:name="HTML Bottom of Form" w:semiHidden="1" w:unhideWhenUsed="1"/>
+    <w:lsdException w:name="Normal (Web)" w:semiHidden="1" w:unhideWhenUsed="1"/>
+    <w:lsdException w:name="HTML Acronym" w:semiHidden="1" w:unhideWhenUsed="1"/>
+    <w:lsdException w:name="HTML Address" w:semiHidden="1" w:unhideWhenUsed="1"/>
+    <w:lsdException w:name="HTML Cite" w:semiHidden="1" w:unhideWhenUsed="1"/>
+    <w:lsdException w:name="HTML Code" w:semiHidden="1" w:unhideWhenUsed="1"/>
+    <w:lsdException w:name="HTML Definition" w:semiHidden="1" w:unhideWhenUsed="1"/>
+    <w:lsdException w:name="HTML Keyboard" w:semiHidden="1" w:unhideWhenUsed="1"/>
+    <w:lsdException w:name="HTML Preformatted" w:semiHidden="1" w:unhideWhenUsed="1"/>
+    <w:lsdException w:name="HTML Sample" w:semiHidden="1" w:unhideWhenUsed="1"/>
+    <w:lsdException w:name="HTML Typewriter" w:semiHidden="1" w:unhideWhenUsed="1"/>
+    <w:lsdException w:name="HTML Variable" w:semiHidden="1" w:unhideWhenUsed="1"/>
+    <w:lsdException w:name="Normal Table" w:semiHidden="1" w:unhideWhenUsed="1"/>
+    <w:lsdException w:name="annotation subject" w:semiHidden="1" w:unhideWhenUsed="1"/>
+    <w:lsdException w:name="No List" w:semiHidden="1" w:unhideWhenUsed="1"/>
+    <w:lsdException w:name="Outline List 1" w:semiHidden="1" w:unhideWhenUsed="1"/>
+    <w:lsdException w:name="Outline List 2" w:semiHidden="1" w:unhideWhenUsed="1"/>
+    <w:lsdException w:name="Outline List 3" w:semiHidden="1" w:unhideWhenUsed="1"/>
+    <w:lsdException w:name="Table Simple 1" w:semiHidden="1" w:unhideWhenUsed="1"/>
+    <w:lsdException w:name="Table Simple 2" w:semiHidden="1" w:unhideWhenUsed="1"/>
+    <w:lsdException w:name="Table Simple 3" w:semiHidden="1" w:unhideWhenUsed="1"/>
+    <w:lsdException w:name="Table Classic 1" w:semiHidden="1" w:unhideWhenUsed="1"/>
+    <w:lsdException w:name="Table Classic 2" w:semiHidden="1" w:unhideWhenUsed="1"/>
+    <w:lsdException w:name="Table Classic 3" w:semiHidden="1" w:unhideWhenUsed="1"/>
+    <w:lsdException w:name="Table Classic 4" w:semiHidden="1" w:unhideWhenUsed="1"/>
+    <w:lsdException w:name="Table Colorful 1" w:semiHidden="1" w:unhideWhenUsed="1"/>
+    <w:lsdException w:name="Table Colorful 2" w:semiHidden="1" w:unhideWhenUsed="1"/>
+    <w:lsdException w:name="Table Colorful 3" w:semiHidden="1" w:unhideWhenUsed="1"/>
+    <w:lsdException w:name="Table Columns 1" w:semiHidden="1" w:unhideWhenUsed="1"/>
+    <w:lsdException w:name="Table Columns 2" w:semiHidden="1" w:unhideWhenUsed="1"/>
+    <w:lsdException w:name="Table Columns 3" w:semiHidden="1" w:unhideWhenUsed="1"/>
+    <w:lsdException w:name="Table Columns 4" w:semiHidden="1" w:unhideWhenUsed="1"/>
+    <w:lsdException w:name="Table Columns 5" w:semiHidden="1" w:unhideWhenUsed="1"/>
+    <w:lsdException w:name="Table Grid 1" w:semiHidden="1" w:unhideWhenUsed="1"/>
+    <w:lsdException w:name="Table Grid 2" w:semiHidden="1" w:unhideWhenUsed="1"/>
+    <w:lsdException w:name="Table Grid 3" w:semiHidden="1" w:unhideWhenUsed="1"/>
+    <w:lsdException w:name="Table Grid 4" w:semiHidden="1" w:unhideWhenUsed="1"/>
+    <w:lsdException w:name="Table Grid 5" w:semiHidden="1" w:unhideWhenUsed="1"/>
+    <w:lsdException w:name="Table Grid 6" w:semiHidden="1" w:unhideWhenUsed="1"/>
+    <w:lsdException w:name="Table Grid 7" w:semiHidden="1" w:unhideWhenUsed="1"/>
+    <w:lsdException w:name="Table Grid 8" w:semiHidden="1" w:unhideWhenUsed="1"/>
+    <w:lsdException w:name="Table List 1" w:semiHidden="1" w:unhideWhenUsed="1"/>
+    <w:lsdException w:name="Table List 2" w:semiHidden="1" w:unhideWhenUsed="1"/>
+    <w:lsdException w:name="Table List 3" w:semiHidden="1" w:unhideWhenUsed="1"/>
+    <w:lsdException w:name="Table List 4" w:semiHidden="1" w:unhideWhenUsed="1"/>
+    <w:lsdException w:name="Table List 5" w:semiHidden="1" w:unhideWhenUsed="1"/>
+    <w:lsdException w:name="Table List 6" w:semiHidden="1" w:unhideWhenUsed="1"/>
+    <w:lsdException w:name="Table List 7" w:semiHidden="1" w:unhideWhenUsed="1"/>
+    <w:lsdException w:name="Table List 8" w:semiHidden="1" w:unhideWhenUsed="1"/>
+    <w:lsdException w:name="Table 3D effects 1" w:semiHidden="1" w:unhideWhenUsed="1"/>
+    <w:lsdException w:name="Table 3D effects 2" w:semiHidden="1" w:unhideWhenUsed="1"/>
+    <w:lsdException w:name="Table 3D effects 3" w:semiHidden="1" w:unhideWhenUsed="1"/>
+    <w:lsdException w:name="Table Contemporary" w:semiHidden="1" w:unhideWhenUsed="1"/>
+    <w:lsdException w:name="Table Elegant" w:semiHidden="1" w:unhideWhenUsed="1"/>
+    <w:lsdException w:name="Table Professional" w:semiHidden="1" w:unhideWhenUsed="1"/>
+    <w:lsdException w:name="Table Subtle 1" w:semiHidden="1" w:unhideWhenUsed="1"/>
+    <w:lsdException w:name="Table Subtle 2" w:semiHidden="1" w:unhideWhenUsed="1"/>
+    <w:lsdException w:name="Table Web 1" w:semiHidden="1" w:unhideWhenUsed="1"/>
+    <w:lsdException w:name="Table Web 2" w:semiHidden="1" w:unhideWhenUsed="1"/>
+    <w:lsdException w:name="Table Web 3" w:semiHidden="1" w:unhideWhenUsed="1"/>
+    <w:lsdException w:name="Balloon Text" w:semiHidden="1" w:unhideWhenUsed="1"/>
+    <w:lsdException w:name="Table Grid" w:uiPriority="59"/>
+    <w:lsdException w:name="Table Theme" w:semiHidden="1" w:unhideWhenUsed="1"/>
+    <w:lsdException w:name="Placeholder Text" w:semiHidden="1"/>
+    <w:lsdException w:name="No Spacing" w:uiPriority="1" w:qFormat="1"/>
+    <w:lsdException w:name="Light Shading" w:uiPriority="60"/>
+    <w:lsdException w:name="Light List" w:uiPriority="61"/>
+    <w:lsdException w:name="Light Grid" w:uiPriority="62"/>
+    <w:lsdException w:name="Medium Shading 1" w:uiPriority="63"/>
+    <w:lsdException w:name="Medium Shading 2" w:uiPriority="64"/>
+    <w:lsdException w:name="Medium List 1" w:uiPriority="65"/>
+    <w:lsdException w:name="Medium List 2" w:uiPriority="66"/>
+    <w:lsdException w:name="Medium Grid 1" w:uiPriority="67"/>
+    <w:lsdException w:name="Medium Grid 2" w:uiPriority="68"/>
+    <w:lsdException w:name="Medium Grid 3" w:uiPriority="69"/>
+    <w:lsdException w:name="Dark List" w:uiPriority="70"/>
+    <w:lsdException w:name="Colorful Shading" w:uiPriority="71"/>
+    <w:lsdException w:name="Colorful List" w:uiPriority="72"/>
+    <w:lsdException w:name="Colorful Grid" w:uiPriority="73"/>
+    <w:lsdException w:name="Light Shading Accent 1" w:uiPriority="60"/>
+    <w:lsdException w:name="Light List Accent 1" w:uiPriority="61"/>
+    <w:lsdException w:name="Light Grid Accent 1" w:uiPriority="62"/>
+    <w:lsdException w:name="Medium Shading 1 Accent 1" w:uiPriority="63"/>
+    <w:lsdException w:name="Medium Shading 2 Accent 1" w:uiPriority="64"/>
+    <w:lsdException w:name="Medium List 1 Accent 1" w:uiPriority="65"/>
+    <w:lsdException w:name="Revision" w:semiHidden="1"/>
+    <w:lsdException w:name="List Paragraph" w:uiPriority="34" w:qFormat="1"/>
+    <w:lsdException w:name="Quote" w:uiPriority="29" w:qFormat="1"/>
+    <w:lsdException w:name="Intense Quote" w:uiPriority="30" w:qFormat="1"/>
+    <w:lsdException w:name="Medium List 2 Accent 1" w:uiPriority="66"/>
+    <w:lsdException w:name="Medium Grid 1 Accent 1" w:uiPriority="67"/>
+    <w:lsdException w:name="Medium Grid 2 Accent 1" w:uiPriority="68"/>
+    <w:lsdException w:name="Medium Grid 3 Accent 1" w:uiPriority="69"/>
+    <w:lsdException w:name="Dark List Accent 1" w:uiPriority="70"/>
+    <w:lsdException w:name="Colorful Shading Accent 1" w:uiPriority="71"/>
+    <w:lsdException w:name="Colorful List Accent 1" w:uiPriority="72"/>
+    <w:lsdException w:name="Colorful Grid Accent 1" w:uiPriority="73"/>
+    <w:lsdException w:name="Light Shading Accent 2" w:uiPriority="60"/>
+    <w:lsdException w:name="Light List Accent 2" w:uiPriority="61"/>
+    <w:lsdException w:name="Light Grid Accent 2" w:uiPriority="62"/>
+    <w:lsdException w:name="Medium Shading 1 Accent 2" w:uiPriority="63"/>
+    <w:lsdException w:name="Medium Shading 2 Accent 2" w:uiPriority="64"/>
+    <w:lsdException w:name="Medium List 1 Accent 2" w:uiPriority="65"/>
+    <w:lsdException w:name="Medium List 2 Accent 2" w:uiPriority="66"/>
+    <w:lsdException w:name="Medium Grid 1 Accent 2" w:uiPriority="67"/>
+    <w:lsdException w:name="Medium Grid 2 Accent 2" w:uiPriority="68"/>
+    <w:lsdException w:name="Medium Grid 3 Accent 2" w:uiPriority="69"/>
+    <w:lsdException w:name="Dark List Accent 2" w:uiPriority="70"/>
+    <w:lsdException w:name="Colorful Shading Accent 2" w:uiPriority="71"/>
+    <w:lsdException w:name="Colorful List Accent 2" w:uiPriority="72"/>
+    <w:lsdException w:name="Colorful Grid Accent 2" w:uiPriority="73"/>
+    <w:lsdException w:name="Light Shading Accent 3" w:uiPriority="60"/>
+    <w:lsdException w:name="Light List Accent 3" w:uiPriority="61"/>
+    <w:lsdException w:name="Light Grid Accent 3" w:uiPriority="62"/>
+    <w:lsdException w:name="Medium Shading 1 Accent 3" w:uiPriority="63"/>
+    <w:lsdException w:name="Medium Shading 2 Accent 3" w:uiPriority="64"/>
+    <w:lsdException w:name="Medium List 1 Accent 3" w:uiPriority="65"/>
+    <w:lsdException w:name="Medium List 2 Accent 3" w:uiPriority="66"/>
+    <w:lsdException w:name="Medium Grid 1 Accent 3" w:uiPriority="67"/>
+    <w:lsdException w:name="Medium Grid 2 Accent 3" w:uiPriority="68"/>
+    <w:lsdException w:name="Medium Grid 3 Accent 3" w:uiPriority="69"/>
+    <w:lsdException w:name="Dark List Accent 3" w:uiPriority="70"/>
+    <w:lsdException w:name="Colorful Shading Accent 3" w:uiPriority="71"/>
+    <w:lsdException w:name="Colorful List Accent 3" w:uiPriority="72"/>
+    <w:lsdException w:name="Colorful Grid Accent 3" w:uiPriority="73"/>
+    <w:lsdException w:name="Light Shading Accent 4" w:uiPriority="60"/>
+    <w:lsdException w:name="Light List Accent 4" w:uiPriority="61"/>
+    <w:lsdException w:name="Light Grid Accent 4" w:uiPriority="62"/>
+    <w:lsdException w:name="Medium Shading 1 Accent 4" w:uiPriority="63"/>
+    <w:lsdException w:name="Medium Shading 2 Accent 4" w:uiPriority="64"/>
+    <w:lsdException w:name="Medium List 1 Accent 4" w:uiPriority="65"/>
+    <w:lsdException w:name="Medium List 2 Accent 4" w:uiPriority="66"/>
+    <w:lsdException w:name="Medium Grid 1 Accent 4" w:uiPriority="67"/>
+    <w:lsdException w:name="Medium Grid 2 Accent 4" w:uiPriority="68"/>
+    <w:lsdException w:name="Medium Grid 3 Accent 4" w:uiPriority="69"/>
+    <w:lsdException w:name="Dark List Accent 4" w:uiPriority="70"/>
+    <w:lsdException w:name="Colorful Shading Accent 4" w:uiPriority="71"/>
+    <w:lsdException w:name="Colorful List Accent 4" w:uiPriority="72"/>
+    <w:lsdException w:name="Colorful Grid Accent 4" w:uiPriority="73"/>
+    <w:lsdException w:name="Light Shading Accent 5" w:uiPriority="60"/>
+    <w:lsdException w:name="Light List Accent 5" w:uiPriority="61"/>
+    <w:lsdException w:name="Light Grid Accent 5" w:uiPriority="62"/>
+    <w:lsdException w:name="Medium Shading 1 Accent 5" w:uiPriority="63"/>
+    <w:lsdException w:name="Medium Shading 2 Accent 5" w:uiPriority="64"/>
+    <w:lsdException w:name="Medium List 1 Accent 5" w:uiPriority="65"/>
+    <w:lsdException w:name="Medium List 2 Accent 5" w:uiPriority="66"/>
+    <w:lsdException w:name="Medium Grid 1 Accent 5" w:uiPriority="67"/>
+    <w:lsdException w:name="Medium Grid 2 Accent 5" w:uiPriority="68"/>
+    <w:lsdException w:name="Medium Grid 3 Accent 5" w:uiPriority="69"/>
+    <w:lsdException w:name="Dark List Accent 5" w:uiPriority="70"/>
+    <w:lsdException w:name="Colorful Shading Accent 5" w:uiPriority="71"/>
+    <w:lsdException w:name="Colorful List Accent 5" w:uiPriority="72"/>
+    <w:lsdException w:name="Colorful Grid Accent 5" w:uiPriority="73"/>
+    <w:lsdException w:name="Light Shading Accent 6" w:uiPriority="60"/>
+    <w:lsdException w:name="Light List Accent 6" w:uiPriority="61"/>
+    <w:lsdException w:name="Light Grid Accent 6" w:uiPriority="62"/>
+    <w:lsdException w:name="Medium Shading 1 Accent 6" w:uiPriority="63"/>
+    <w:lsdException w:name="Medium Shading 2 Accent 6" w:uiPriority="64"/>
+    <w:lsdException w:name="Medium List 1 Accent 6" w:uiPriority="65"/>
+    <w:lsdException w:name="Medium List 2 Accent 6" w:uiPriority="66"/>
+    <w:lsdException w:name="Medium Grid 1 Accent 6" w:uiPriority="67"/>
+    <w:lsdException w:name="Medium Grid 2 Accent 6" w:uiPriority="68"/>
+    <w:lsdException w:name="Medium Grid 3 Accent 6" w:uiPriority="69"/>
+    <w:lsdException w:name="Dark List Accent 6" w:uiPriority="70"/>
+    <w:lsdException w:name="Colorful Shading Accent 6" w:uiPriority="71"/>
+    <w:lsdException w:name="Colorful List Accent 6" w:uiPriority="72"/>
+    <w:lsdException w:name="Colorful Grid Accent 6" w:uiPriority="73"/>
+    <w:lsdException w:name="Subtle Emphasis" w:uiPriority="19" w:qFormat="1"/>
+    <w:lsdException w:name="Intense Emphasis" w:uiPriority="21" w:qFormat="1"/>
+    <w:lsdException w:name="Subtle Reference" w:uiPriority="31" w:qFormat="1"/>
+    <w:lsdException w:name="Intense Reference" w:uiPriority="32" w:qFormat="1"/>
+    <w:lsdException w:name="Book Title" w:uiPriority="33" w:qFormat="1"/>
+    <w:lsdException w:name="Bibliography" w:semiHidden="1" w:uiPriority="37" w:unhideWhenUsed="1"/>
+    <w:lsdException w:name="TOC Heading" w:semiHidden="1" w:uiPriority="39" w:unhideWhenUsed="1" w:qFormat="1"/>
+    <w:lsdException w:name="Plain Table 1" w:uiPriority="41"/>
+    <w:lsdException w:name="Plain Table 2" w:uiPriority="42"/>
+    <w:lsdException w:name="Plain Table 3" w:uiPriority="43"/>
+    <w:lsdException w:name="Plain Table 4" w:uiPriority="44"/>
+    <w:lsdException w:name="Plain Table 5" w:uiPriority="45"/>
+    <w:lsdException w:name="Grid Table Light" w:uiPriority="40"/>
+    <w:lsdException w:name="Grid Table 1 Light" w:uiPriority="46"/>
+    <w:lsdException w:name="Grid Table 2" w:uiPriority="47"/>
+    <w:lsdException w:name="Grid Table 3" w:uiPriority="48"/>
+    <w:lsdException w:name="Grid Table 4" w:uiPriority="49"/>
+    <w:lsdException w:name="Grid Table 5 Dark" w:uiPriority="50"/>
+    <w:lsdException w:name="Grid Table 6 Colorful" w:uiPriority="51"/>
+    <w:lsdException w:name="Grid Table 7 Colorful" w:uiPriority="52"/>
+    <w:lsdException w:name="Grid Table 1 Light Accent 1" w:uiPriority="46"/>
+    <w:lsdException w:name="Grid Table 2 Accent 1" w:uiPriority="47"/>
+    <w:lsdException w:name="Grid Table 3 Accent 1" w:uiPriority="48"/>
+    <w:lsdException w:name="Grid Table 4 Accent 1" w:uiPriority="49"/>
+    <w:lsdException w:name="Grid Table 5 Dark Accent 1" w:uiPriority="50"/>
+    <w:lsdException w:name="Grid Table 6 Colorful Accent 1" w:uiPriority="51"/>
+    <w:lsdException w:name="Grid Table 7 Colorful Accent 1" w:uiPriority="52"/>
+    <w:lsdException w:name="Grid Table 1 Light Accent 2" w:uiPriority="46"/>
+    <w:lsdException w:name="Grid Table 2 Accent 2" w:uiPriority="47"/>
+    <w:lsdException w:name="Grid Table 3 Accent 2" w:uiPriority="48"/>
+    <w:lsdException w:name="Grid Table 4 Accent 2" w:uiPriority="49"/>
+    <w:lsdException w:name="Grid Table 5 Dark Accent 2" w:uiPriority="50"/>
+    <w:lsdException w:name="Grid Table 6 Colorful Accent 2" w:uiPriority="51"/>
+    <w:lsdException w:name="Grid Table 7 Colorful Accent 2" w:uiPriority="52"/>
+    <w:lsdException w:name="Grid Table 1 Light Accent 3" w:uiPriority="46"/>
+    <w:lsdException w:name="Grid Table 2 Accent 3" w:uiPriority="47"/>
+    <w:lsdException w:name="Grid Table 3 Accent 3" w:uiPriority="48"/>
+    <w:lsdException w:name="Grid Table 4 Accent 3" w:uiPriority="49"/>
+    <w:lsdException w:name="Grid Table 5 Dark Accent 3" w:uiPriority="50"/>
+    <w:lsdException w:name="Grid Table 6 Colorful Accent 3" w:uiPriority="51"/>
+    <w:lsdException w:name="Grid Table 7 Colorful Accent 3" w:uiPriority="52"/>
+    <w:lsdException w:name="Grid Table 1 Light Accent 4" w:uiPriority="46"/>
+    <w:lsdException w:name="Grid Table 2 Accent 4" w:uiPriority="47"/>
+    <w:lsdException w:name="Grid Table 3 Accent 4" w:uiPriority="48"/>
+    <w:lsdException w:name="Grid Table 4 Accent 4" w:uiPriority="49"/>
+    <w:lsdException w:name="Grid Table 5 Dark Accent 4" w:uiPriority="50"/>
+    <w:lsdException w:name="Grid Table 6 Colorful Accent 4" w:uiPriority="51"/>
+    <w:lsdException w:name="Grid Table 7 Colorful Accent 4" w:uiPriority="52"/>
+    <w:lsdException w:name="Grid Table 1 Light Accent 5" w:uiPriority="46"/>
+    <w:lsdException w:name="Grid Table 2 Accent 5" w:uiPriority="47"/>
+    <w:lsdException w:name="Grid Table 3 Accent 5" w:uiPriority="48"/>
+    <w:lsdException w:name="Grid Table 4 Accent 5" w:uiPriority="49"/>
+    <w:lsdException w:name="Grid Table 5 Dark Accent 5" w:uiPriority="50"/>
+    <w:lsdException w:name="Grid Table 6 Colorful Accent 5" w:uiPriority="51"/>
+    <w:lsdException w:name="Grid Table 7 Colorful Accent 5" w:uiPriority="52"/>
+    <w:lsdException w:name="Grid Table 1 Light Accent 6" w:uiPriority="46"/>
+    <w:lsdException w:name="Grid Table 2 Accent 6" w:uiPriority="47"/>
+    <w:lsdException w:name="Grid Table 3 Accent 6" w:uiPriority="48"/>
+    <w:lsdException w:name="Grid Table 4 Accent 6" w:uiPriority="49"/>
+    <w:lsdException w:name="Grid Table 5 Dark Accent 6" w:uiPriority="50"/>
+    <w:lsdException w:name="Grid Table 6 Colorful Accent 6" w:uiPriority="51"/>
+    <w:lsdException w:name="Grid Table 7 Colorful Accent 6" w:uiPriority="52"/>
+    <w:lsdException w:name="List Table 1 Light" w:uiPriority="46"/>
+    <w:lsdException w:name="List Table 2" w:uiPriority="47"/>
+    <w:lsdException w:name="List Table 3" w:uiPriority="48"/>
+    <w:lsdException w:name="List Table 4" w:uiPriority="49"/>
+    <w:lsdException w:name="List Table 5 Dark" w:uiPriority="50"/>
+    <w:lsdException w:name="List Table 6 Colorful" w:uiPriority="51"/>
+    <w:lsdException w:name="List Table 7 Colorful" w:uiPriority="52"/>
+    <w:lsdException w:name="List Table 1 Light Accent 1" w:uiPriority="46"/>
+    <w:lsdException w:name="List Table 2 Accent 1" w:uiPriority="47"/>
+    <w:lsdException w:name="List Table 3 Accent 1" w:uiPriority="48"/>
+    <w:lsdException w:name="List Table 4 Accent 1" w:uiPriority="49"/>
+    <w:lsdException w:name="List Table 5 Dark Accent 1" w:uiPriority="50"/>
+    <w:lsdException w:name="List Table 6 Colorful Accent 1" w:uiPriority="51"/>
+    <w:lsdException w:name="List Table 7 Colorful Accent 1" w:uiPriority="52"/>
+    <w:lsdException w:name="List Table 1 Light Accent 2" w:uiPriority="46"/>
+    <w:lsdException w:name="List Table 2 Accent 2" w:uiPriority="47"/>
+    <w:lsdException w:name="List Table 3 Accent 2" w:uiPriority="48"/>
+    <w:lsdException w:name="List Table 4 Accent 2" w:uiPriority="49"/>
+    <w:lsdException w:name="List Table 5 Dark Accent 2" w:uiPriority="50"/>
+    <w:lsdException w:name="List Table 6 Colorful Accent 2" w:uiPriority="51"/>
+    <w:lsdException w:name="List Table 7 Colorful Accent 2" w:uiPriority="52"/>
+    <w:lsdException w:name="List Table 1 Light Accent 3" w:uiPriority="46"/>
+    <w:lsdException w:name="List Table 2 Accent 3" w:uiPriority="47"/>
+    <w:lsdException w:name="List Table 3 Accent 3" w:uiPriority="48"/>
+    <w:lsdException w:name="List Table 4 Accent 3" w:uiPriority="49"/>
+    <w:lsdException w:name="List Table 5 Dark Accent 3" w:uiPriority="50"/>
+    <w:lsdException w:name="List Table 6 Colorful Accent 3" w:uiPriority="51"/>
+    <w:lsdException w:name="List Table 7 Colorful Accent 3" w:uiPriority="52"/>
+    <w:lsdException w:name="List Table 1 Light Accent 4" w:uiPriority="46"/>
+    <w:lsdException w:name="List Table 2 Accent 4" w:uiPriority="47"/>
+    <w:lsdException w:name="List Table 3 Accent 4" w:uiPriority="48"/>
+    <w:lsdException w:name="List Table 4 Accent 4" w:uiPriority="49"/>
+    <w:lsdException w:name="List Table 5 Dark Accent 4" w:uiPriority="50"/>
+    <w:lsdException w:name="List Table 6 Colorful Accent 4" w:uiPriority="51"/>
+    <w:lsdException w:name="List Table 7 Colorful Accent 4" w:uiPriority="52"/>
+    <w:lsdException w:name="List Table 1 Light Accent 5" w:uiPriority="46"/>
+    <w:lsdException w:name="List Table 2 Accent 5" w:uiPriority="47"/>
+    <w:lsdException w:name="List Table 3 Accent 5" w:uiPriority="48"/>
+    <w:lsdException w:name="List Table 4 Accent 5" w:uiPriority="49"/>
+    <w:lsdException w:name="List Table 5 Dark Accent 5" w:uiPriority="50"/>
+    <w:lsdException w:name="List Table 6 Colorful Accent 5" w:uiPriority="51"/>
+    <w:lsdException w:name="List Table 7 Colorful Accent 5" w:uiPriority="52"/>
+    <w:lsdException w:name="List Table 1 Light Accent 6" w:uiPriority="46"/>
+    <w:lsdException w:name="List Table 2 Accent 6" w:uiPriority="47"/>
+    <w:lsdException w:name="List Table 3 Accent 6" w:uiPriority="48"/>
+    <w:lsdException w:name="List Table 4 Accent 6" w:uiPriority="49"/>
+    <w:lsdException w:name="List Table 5 Dark Accent 6" w:uiPriority="50"/>
+    <w:lsdException w:name="List Table 6 Colorful Accent 6" w:uiPriority="51"/>
+    <w:lsdException w:name="List Table 7 Colorful Accent 6" w:uiPriority="52"/>
   </w:latentStyles>
   <w:style w:type="paragraph" w:default="1" w:styleId="a">
     <w:name w:val="Normal"/>

</xml_diff>